<commit_message>
Test plan for manual testing completed
</commit_message>
<xml_diff>
--- a/SwagLabs Test Plan.docx
+++ b/SwagLabs Test Plan.docx
@@ -2,13 +2,1823 @@
 <file path=word/document.xml><?xml version="1.0" encoding="utf-8"?>
 <w:document xmlns:wpc="http://schemas.microsoft.com/office/word/2010/wordprocessingCanvas" xmlns:cx="http://schemas.microsoft.com/office/drawing/2014/chartex" xmlns:cx1="http://schemas.microsoft.com/office/drawing/2015/9/8/chartex" xmlns:cx2="http://schemas.microsoft.com/office/drawing/2015/10/21/chartex" xmlns:cx3="http://schemas.microsoft.com/office/drawing/2016/5/9/chartex" xmlns:cx4="http://schemas.microsoft.com/office/drawing/2016/5/10/chartex" xmlns:cx5="http://schemas.microsoft.com/office/drawing/2016/5/11/chartex" xmlns:cx6="http://schemas.microsoft.com/office/drawing/2016/5/12/chartex" xmlns:cx7="http://schemas.microsoft.com/office/drawing/2016/5/13/chartex" xmlns:cx8="http://schemas.microsoft.com/office/drawing/2016/5/14/chartex" xmlns:mc="http://schemas.openxmlformats.org/markup-compatibility/2006" xmlns:aink="http://schemas.microsoft.com/office/drawing/2016/ink" xmlns:am3d="http://schemas.microsoft.com/office/drawing/2017/model3d" xmlns:o="urn:schemas-microsoft-com:office:office" xmlns:oel="http://schemas.microsoft.com/office/2019/extlst" xmlns:r="http://schemas.openxmlformats.org/officeDocument/2006/relationships" xmlns:m="http://schemas.openxmlformats.org/officeDocument/2006/math" xmlns:v="urn:schemas-microsoft-com:vml" xmlns:wp14="http://schemas.microsoft.com/office/word/2010/wordprocessingDrawing" xmlns:wp="http://schemas.openxmlformats.org/drawingml/2006/wordprocessingDrawing" xmlns:w10="urn:schemas-microsoft-com:office:word" xmlns:w="http://schemas.openxmlformats.org/wordprocessingml/2006/main" xmlns:w14="http://schemas.microsoft.com/office/word/2010/wordml" xmlns:w15="http://schemas.microsoft.com/office/word/2012/wordml" xmlns:w16cex="http://schemas.microsoft.com/office/word/2018/wordml/cex" xmlns:w16cid="http://schemas.microsoft.com/office/word/2016/wordml/cid" xmlns:w16="http://schemas.microsoft.com/office/word/2018/wordml" xmlns:w16du="http://schemas.microsoft.com/office/word/2023/wordml/word16du" xmlns:w16sdtdh="http://schemas.microsoft.com/office/word/2020/wordml/sdtdatahash" xmlns:w16se="http://schemas.microsoft.com/office/word/2015/wordml/symex" xmlns:wpg="http://schemas.microsoft.com/office/word/2010/wordprocessingGroup" xmlns:wpi="http://schemas.microsoft.com/office/word/2010/wordprocessingInk" xmlns:wne="http://schemas.microsoft.com/office/word/2006/wordml" xmlns:wps="http://schemas.microsoft.com/office/word/2010/wordprocessingShape" mc:Ignorable="w14 w15 w16se w16cid w16 w16cex w16sdtdh w16du wp14">
   <w:body>
+    <w:sdt>
+      <w:sdtPr>
+        <w:id w:val="921755215"/>
+        <w:docPartObj>
+          <w:docPartGallery w:val="Cover Pages"/>
+          <w:docPartUnique/>
+        </w:docPartObj>
+      </w:sdtPr>
+      <w:sdtContent>
+        <w:p/>
+        <w:tbl>
+          <w:tblPr>
+            <w:tblpPr w:leftFromText="187" w:rightFromText="187" w:horzAnchor="margin" w:tblpXSpec="center" w:tblpY="2881"/>
+            <w:tblW w:w="4000" w:type="pct"/>
+            <w:tblBorders>
+              <w:left w:val="single" w:sz="12" w:space="0" w:color="4472C4" w:themeColor="accent1"/>
+            </w:tblBorders>
+            <w:tblCellMar>
+              <w:left w:w="144" w:type="dxa"/>
+              <w:right w:w="115" w:type="dxa"/>
+            </w:tblCellMar>
+            <w:tblLook w:val="04A0" w:firstRow="1" w:lastRow="0" w:firstColumn="1" w:lastColumn="0" w:noHBand="0" w:noVBand="1"/>
+          </w:tblPr>
+          <w:tblGrid>
+            <w:gridCol w:w="7476"/>
+          </w:tblGrid>
+          <w:tr>
+            <w:sdt>
+              <w:sdtPr>
+                <w:rPr>
+                  <w:color w:val="2F5496" w:themeColor="accent1" w:themeShade="BF"/>
+                  <w:sz w:val="24"/>
+                  <w:szCs w:val="24"/>
+                </w:rPr>
+                <w:alias w:val="Company"/>
+                <w:id w:val="13406915"/>
+                <w:placeholder>
+                  <w:docPart w:val="55435E6BD5284034A662BD3CE2AD0CB9"/>
+                </w:placeholder>
+                <w:dataBinding w:prefixMappings="xmlns:ns0='http://schemas.openxmlformats.org/officeDocument/2006/extended-properties'" w:xpath="/ns0:Properties[1]/ns0:Company[1]" w:storeItemID="{6668398D-A668-4E3E-A5EB-62B293D839F1}"/>
+                <w:text/>
+              </w:sdtPr>
+              <w:sdtContent>
+                <w:tc>
+                  <w:tcPr>
+                    <w:tcW w:w="7672" w:type="dxa"/>
+                    <w:tcMar>
+                      <w:top w:w="216" w:type="dxa"/>
+                      <w:left w:w="115" w:type="dxa"/>
+                      <w:bottom w:w="216" w:type="dxa"/>
+                      <w:right w:w="115" w:type="dxa"/>
+                    </w:tcMar>
+                  </w:tcPr>
+                  <w:p>
+                    <w:pPr>
+                      <w:pStyle w:val="NoSpacing"/>
+                      <w:rPr>
+                        <w:color w:val="2F5496" w:themeColor="accent1" w:themeShade="BF"/>
+                        <w:sz w:val="24"/>
+                      </w:rPr>
+                    </w:pPr>
+                    <w:r>
+                      <w:rPr>
+                        <w:color w:val="2F5496" w:themeColor="accent1" w:themeShade="BF"/>
+                        <w:sz w:val="24"/>
+                        <w:szCs w:val="24"/>
+                      </w:rPr>
+                      <w:t>Swag Labs</w:t>
+                    </w:r>
+                  </w:p>
+                </w:tc>
+              </w:sdtContent>
+            </w:sdt>
+          </w:tr>
+          <w:tr>
+            <w:tc>
+              <w:tcPr>
+                <w:tcW w:w="7672" w:type="dxa"/>
+              </w:tcPr>
+              <w:sdt>
+                <w:sdtPr>
+                  <w:rPr>
+                    <w:rFonts w:asciiTheme="majorHAnsi" w:eastAsiaTheme="majorEastAsia" w:hAnsiTheme="majorHAnsi" w:cstheme="majorBidi"/>
+                    <w:color w:val="4472C4" w:themeColor="accent1"/>
+                    <w:sz w:val="88"/>
+                    <w:szCs w:val="88"/>
+                  </w:rPr>
+                  <w:alias w:val="Title"/>
+                  <w:id w:val="13406919"/>
+                  <w:placeholder>
+                    <w:docPart w:val="5870155FC5BA4AA3943B642E8E93461D"/>
+                  </w:placeholder>
+                  <w:dataBinding w:prefixMappings="xmlns:ns0='http://schemas.openxmlformats.org/package/2006/metadata/core-properties' xmlns:ns1='http://purl.org/dc/elements/1.1/'" w:xpath="/ns0:coreProperties[1]/ns1:title[1]" w:storeItemID="{6C3C8BC8-F283-45AE-878A-BAB7291924A1}"/>
+                  <w:text/>
+                </w:sdtPr>
+                <w:sdtContent>
+                  <w:p>
+                    <w:pPr>
+                      <w:pStyle w:val="NoSpacing"/>
+                      <w:spacing w:line="216" w:lineRule="auto"/>
+                      <w:rPr>
+                        <w:rFonts w:asciiTheme="majorHAnsi" w:eastAsiaTheme="majorEastAsia" w:hAnsiTheme="majorHAnsi" w:cstheme="majorBidi"/>
+                        <w:color w:val="4472C4" w:themeColor="accent1"/>
+                        <w:sz w:val="88"/>
+                        <w:szCs w:val="88"/>
+                      </w:rPr>
+                    </w:pPr>
+                    <w:r>
+                      <w:rPr>
+                        <w:rFonts w:asciiTheme="majorHAnsi" w:eastAsiaTheme="majorEastAsia" w:hAnsiTheme="majorHAnsi" w:cstheme="majorBidi"/>
+                        <w:color w:val="4472C4" w:themeColor="accent1"/>
+                        <w:sz w:val="88"/>
+                        <w:szCs w:val="88"/>
+                      </w:rPr>
+                      <w:t>SWAG LABS – saucedemo.com</w:t>
+                    </w:r>
+                  </w:p>
+                </w:sdtContent>
+              </w:sdt>
+            </w:tc>
+          </w:tr>
+          <w:tr>
+            <w:sdt>
+              <w:sdtPr>
+                <w:rPr>
+                  <w:color w:val="2F5496" w:themeColor="accent1" w:themeShade="BF"/>
+                  <w:sz w:val="24"/>
+                  <w:szCs w:val="24"/>
+                </w:rPr>
+                <w:alias w:val="Subtitle"/>
+                <w:id w:val="13406923"/>
+                <w:placeholder>
+                  <w:docPart w:val="7565F856BB2541A6A883886EBA80CA4C"/>
+                </w:placeholder>
+                <w:dataBinding w:prefixMappings="xmlns:ns0='http://schemas.openxmlformats.org/package/2006/metadata/core-properties' xmlns:ns1='http://purl.org/dc/elements/1.1/'" w:xpath="/ns0:coreProperties[1]/ns1:subject[1]" w:storeItemID="{6C3C8BC8-F283-45AE-878A-BAB7291924A1}"/>
+                <w:text/>
+              </w:sdtPr>
+              <w:sdtContent>
+                <w:tc>
+                  <w:tcPr>
+                    <w:tcW w:w="7672" w:type="dxa"/>
+                    <w:tcMar>
+                      <w:top w:w="216" w:type="dxa"/>
+                      <w:left w:w="115" w:type="dxa"/>
+                      <w:bottom w:w="216" w:type="dxa"/>
+                      <w:right w:w="115" w:type="dxa"/>
+                    </w:tcMar>
+                  </w:tcPr>
+                  <w:p>
+                    <w:pPr>
+                      <w:pStyle w:val="NoSpacing"/>
+                      <w:rPr>
+                        <w:color w:val="2F5496" w:themeColor="accent1" w:themeShade="BF"/>
+                        <w:sz w:val="24"/>
+                      </w:rPr>
+                    </w:pPr>
+                    <w:r>
+                      <w:rPr>
+                        <w:color w:val="2F5496" w:themeColor="accent1" w:themeShade="BF"/>
+                        <w:sz w:val="24"/>
+                        <w:szCs w:val="24"/>
+                      </w:rPr>
+                      <w:t>Test plan</w:t>
+                    </w:r>
+                  </w:p>
+                </w:tc>
+              </w:sdtContent>
+            </w:sdt>
+          </w:tr>
+        </w:tbl>
+        <w:tbl>
+          <w:tblPr>
+            <w:tblpPr w:leftFromText="187" w:rightFromText="187" w:horzAnchor="margin" w:tblpXSpec="center" w:tblpYSpec="bottom"/>
+            <w:tblW w:w="3857" w:type="pct"/>
+            <w:tblLook w:val="04A0" w:firstRow="1" w:lastRow="0" w:firstColumn="1" w:lastColumn="0" w:noHBand="0" w:noVBand="1"/>
+          </w:tblPr>
+          <w:tblGrid>
+            <w:gridCol w:w="7220"/>
+          </w:tblGrid>
+          <w:tr>
+            <w:tc>
+              <w:tcPr>
+                <w:tcW w:w="7221" w:type="dxa"/>
+                <w:tcMar>
+                  <w:top w:w="216" w:type="dxa"/>
+                  <w:left w:w="115" w:type="dxa"/>
+                  <w:bottom w:w="216" w:type="dxa"/>
+                  <w:right w:w="115" w:type="dxa"/>
+                </w:tcMar>
+              </w:tcPr>
+              <w:sdt>
+                <w:sdtPr>
+                  <w:rPr>
+                    <w:color w:val="4472C4" w:themeColor="accent1"/>
+                    <w:sz w:val="28"/>
+                    <w:szCs w:val="28"/>
+                  </w:rPr>
+                  <w:alias w:val="Author"/>
+                  <w:id w:val="13406928"/>
+                  <w:placeholder>
+                    <w:docPart w:val="A1D038CC4D7A4589974D525B341B3C4C"/>
+                  </w:placeholder>
+                  <w:dataBinding w:prefixMappings="xmlns:ns0='http://schemas.openxmlformats.org/package/2006/metadata/core-properties' xmlns:ns1='http://purl.org/dc/elements/1.1/'" w:xpath="/ns0:coreProperties[1]/ns1:creator[1]" w:storeItemID="{6C3C8BC8-F283-45AE-878A-BAB7291924A1}"/>
+                  <w:text/>
+                </w:sdtPr>
+                <w:sdtContent>
+                  <w:p>
+                    <w:pPr>
+                      <w:pStyle w:val="NoSpacing"/>
+                      <w:rPr>
+                        <w:color w:val="4472C4" w:themeColor="accent1"/>
+                        <w:sz w:val="28"/>
+                        <w:szCs w:val="28"/>
+                      </w:rPr>
+                    </w:pPr>
+                    <w:r>
+                      <w:rPr>
+                        <w:color w:val="4472C4" w:themeColor="accent1"/>
+                        <w:sz w:val="28"/>
+                        <w:szCs w:val="28"/>
+                      </w:rPr>
+                      <w:t>Milena Tsonkova</w:t>
+                    </w:r>
+                  </w:p>
+                </w:sdtContent>
+              </w:sdt>
+              <w:sdt>
+                <w:sdtPr>
+                  <w:rPr>
+                    <w:color w:val="4472C4" w:themeColor="accent1"/>
+                    <w:sz w:val="28"/>
+                    <w:szCs w:val="28"/>
+                  </w:rPr>
+                  <w:alias w:val="Date"/>
+                  <w:tag w:val="Date"/>
+                  <w:id w:val="13406932"/>
+                  <w:placeholder>
+                    <w:docPart w:val="72DBF7030A26456B9252D5B0D3AC9B5B"/>
+                  </w:placeholder>
+                  <w:dataBinding w:prefixMappings="xmlns:ns0='http://schemas.microsoft.com/office/2006/coverPageProps'" w:xpath="/ns0:CoverPageProperties[1]/ns0:PublishDate[1]" w:storeItemID="{55AF091B-3C7A-41E3-B477-F2FDAA23CFDA}"/>
+                  <w:date w:fullDate="2024-10-16T00:00:00Z">
+                    <w:dateFormat w:val="M-d-yyyy"/>
+                    <w:lid w:val="en-US"/>
+                    <w:storeMappedDataAs w:val="dateTime"/>
+                    <w:calendar w:val="gregorian"/>
+                  </w:date>
+                </w:sdtPr>
+                <w:sdtContent>
+                  <w:p>
+                    <w:pPr>
+                      <w:pStyle w:val="NoSpacing"/>
+                      <w:rPr>
+                        <w:color w:val="4472C4" w:themeColor="accent1"/>
+                        <w:sz w:val="28"/>
+                        <w:szCs w:val="28"/>
+                      </w:rPr>
+                    </w:pPr>
+                    <w:r>
+                      <w:rPr>
+                        <w:color w:val="4472C4" w:themeColor="accent1"/>
+                        <w:sz w:val="28"/>
+                        <w:szCs w:val="28"/>
+                      </w:rPr>
+                      <w:t>10-16-2024</w:t>
+                    </w:r>
+                  </w:p>
+                </w:sdtContent>
+              </w:sdt>
+              <w:p>
+                <w:pPr>
+                  <w:pStyle w:val="NoSpacing"/>
+                  <w:rPr>
+                    <w:color w:val="4472C4" w:themeColor="accent1"/>
+                  </w:rPr>
+                </w:pPr>
+              </w:p>
+            </w:tc>
+          </w:tr>
+        </w:tbl>
+        <w:p>
+          <w:pPr>
+            <w:rPr>
+              <w:rFonts w:asciiTheme="majorHAnsi" w:eastAsiaTheme="majorEastAsia" w:hAnsiTheme="majorHAnsi" w:cstheme="majorBidi"/>
+              <w:color w:val="2F5496" w:themeColor="accent1" w:themeShade="BF"/>
+              <w:sz w:val="32"/>
+              <w:szCs w:val="32"/>
+            </w:rPr>
+          </w:pPr>
+          <w:r>
+            <w:br w:type="page"/>
+          </w:r>
+        </w:p>
+      </w:sdtContent>
+    </w:sdt>
+    <w:sdt>
+      <w:sdtPr>
+        <w:id w:val="462857059"/>
+        <w:docPartObj>
+          <w:docPartGallery w:val="Table of Contents"/>
+          <w:docPartUnique/>
+        </w:docPartObj>
+      </w:sdtPr>
+      <w:sdtEndPr>
+        <w:rPr>
+          <w:rFonts w:asciiTheme="minorHAnsi" w:eastAsiaTheme="minorHAnsi" w:hAnsiTheme="minorHAnsi" w:cstheme="minorBidi"/>
+          <w:b/>
+          <w:bCs/>
+          <w:noProof/>
+          <w:color w:val="auto"/>
+          <w:kern w:val="2"/>
+          <w:sz w:val="22"/>
+          <w:szCs w:val="22"/>
+          <w14:ligatures w14:val="standardContextual"/>
+        </w:rPr>
+      </w:sdtEndPr>
+      <w:sdtContent>
+        <w:p>
+          <w:pPr>
+            <w:pStyle w:val="TOCHeading"/>
+          </w:pPr>
+          <w:r>
+            <w:t>Contents</w:t>
+          </w:r>
+        </w:p>
+        <w:p>
+          <w:pPr>
+            <w:pStyle w:val="TOC1"/>
+            <w:tabs>
+              <w:tab w:val="right" w:leader="dot" w:pos="9350"/>
+            </w:tabs>
+            <w:rPr>
+              <w:rFonts w:eastAsiaTheme="minorEastAsia"/>
+              <w:noProof/>
+            </w:rPr>
+          </w:pPr>
+          <w:r>
+            <w:fldChar w:fldCharType="begin"/>
+          </w:r>
+          <w:r>
+            <w:instrText xml:space="preserve"> TOC \o "1-3" \h \z \u </w:instrText>
+          </w:r>
+          <w:r>
+            <w:fldChar w:fldCharType="separate"/>
+          </w:r>
+          <w:hyperlink w:anchor="_Toc180012140" w:history="1">
+            <w:r>
+              <w:rPr>
+                <w:rStyle w:val="Hyperlink"/>
+                <w:noProof/>
+              </w:rPr>
+              <w:t>Change log</w:t>
+            </w:r>
+            <w:r>
+              <w:rPr>
+                <w:noProof/>
+                <w:webHidden/>
+              </w:rPr>
+              <w:tab/>
+            </w:r>
+            <w:r>
+              <w:rPr>
+                <w:noProof/>
+                <w:webHidden/>
+              </w:rPr>
+              <w:fldChar w:fldCharType="begin"/>
+            </w:r>
+            <w:r>
+              <w:rPr>
+                <w:noProof/>
+                <w:webHidden/>
+              </w:rPr>
+              <w:instrText xml:space="preserve"> PAGEREF _Toc180012140 \h </w:instrText>
+            </w:r>
+            <w:r>
+              <w:rPr>
+                <w:noProof/>
+                <w:webHidden/>
+              </w:rPr>
+            </w:r>
+            <w:r>
+              <w:rPr>
+                <w:noProof/>
+                <w:webHidden/>
+              </w:rPr>
+              <w:fldChar w:fldCharType="separate"/>
+            </w:r>
+            <w:r>
+              <w:rPr>
+                <w:noProof/>
+                <w:webHidden/>
+              </w:rPr>
+              <w:t>2</w:t>
+            </w:r>
+            <w:r>
+              <w:rPr>
+                <w:noProof/>
+                <w:webHidden/>
+              </w:rPr>
+              <w:fldChar w:fldCharType="end"/>
+            </w:r>
+          </w:hyperlink>
+        </w:p>
+        <w:p>
+          <w:pPr>
+            <w:pStyle w:val="TOC1"/>
+            <w:tabs>
+              <w:tab w:val="right" w:leader="dot" w:pos="9350"/>
+            </w:tabs>
+            <w:rPr>
+              <w:rFonts w:eastAsiaTheme="minorEastAsia"/>
+              <w:noProof/>
+            </w:rPr>
+          </w:pPr>
+          <w:hyperlink w:anchor="_Toc180012141" w:history="1">
+            <w:r>
+              <w:rPr>
+                <w:rStyle w:val="Hyperlink"/>
+                <w:noProof/>
+              </w:rPr>
+              <w:t>1. Introduction</w:t>
+            </w:r>
+            <w:r>
+              <w:rPr>
+                <w:noProof/>
+                <w:webHidden/>
+              </w:rPr>
+              <w:tab/>
+            </w:r>
+            <w:r>
+              <w:rPr>
+                <w:noProof/>
+                <w:webHidden/>
+              </w:rPr>
+              <w:fldChar w:fldCharType="begin"/>
+            </w:r>
+            <w:r>
+              <w:rPr>
+                <w:noProof/>
+                <w:webHidden/>
+              </w:rPr>
+              <w:instrText xml:space="preserve"> PAGEREF _Toc180012141 \h </w:instrText>
+            </w:r>
+            <w:r>
+              <w:rPr>
+                <w:noProof/>
+                <w:webHidden/>
+              </w:rPr>
+            </w:r>
+            <w:r>
+              <w:rPr>
+                <w:noProof/>
+                <w:webHidden/>
+              </w:rPr>
+              <w:fldChar w:fldCharType="separate"/>
+            </w:r>
+            <w:r>
+              <w:rPr>
+                <w:noProof/>
+                <w:webHidden/>
+              </w:rPr>
+              <w:t>3</w:t>
+            </w:r>
+            <w:r>
+              <w:rPr>
+                <w:noProof/>
+                <w:webHidden/>
+              </w:rPr>
+              <w:fldChar w:fldCharType="end"/>
+            </w:r>
+          </w:hyperlink>
+        </w:p>
+        <w:p>
+          <w:pPr>
+            <w:pStyle w:val="TOC1"/>
+            <w:tabs>
+              <w:tab w:val="right" w:leader="dot" w:pos="9350"/>
+            </w:tabs>
+            <w:rPr>
+              <w:rFonts w:eastAsiaTheme="minorEastAsia"/>
+              <w:noProof/>
+            </w:rPr>
+          </w:pPr>
+          <w:hyperlink w:anchor="_Toc180012142" w:history="1">
+            <w:r>
+              <w:rPr>
+                <w:rStyle w:val="Hyperlink"/>
+                <w:noProof/>
+              </w:rPr>
+              <w:t>2. Objectives</w:t>
+            </w:r>
+            <w:r>
+              <w:rPr>
+                <w:noProof/>
+                <w:webHidden/>
+              </w:rPr>
+              <w:tab/>
+            </w:r>
+            <w:r>
+              <w:rPr>
+                <w:noProof/>
+                <w:webHidden/>
+              </w:rPr>
+              <w:fldChar w:fldCharType="begin"/>
+            </w:r>
+            <w:r>
+              <w:rPr>
+                <w:noProof/>
+                <w:webHidden/>
+              </w:rPr>
+              <w:instrText xml:space="preserve"> PAGEREF _Toc180012142 \h </w:instrText>
+            </w:r>
+            <w:r>
+              <w:rPr>
+                <w:noProof/>
+                <w:webHidden/>
+              </w:rPr>
+            </w:r>
+            <w:r>
+              <w:rPr>
+                <w:noProof/>
+                <w:webHidden/>
+              </w:rPr>
+              <w:fldChar w:fldCharType="separate"/>
+            </w:r>
+            <w:r>
+              <w:rPr>
+                <w:noProof/>
+                <w:webHidden/>
+              </w:rPr>
+              <w:t>3</w:t>
+            </w:r>
+            <w:r>
+              <w:rPr>
+                <w:noProof/>
+                <w:webHidden/>
+              </w:rPr>
+              <w:fldChar w:fldCharType="end"/>
+            </w:r>
+          </w:hyperlink>
+        </w:p>
+        <w:p>
+          <w:pPr>
+            <w:pStyle w:val="TOC1"/>
+            <w:tabs>
+              <w:tab w:val="right" w:leader="dot" w:pos="9350"/>
+            </w:tabs>
+            <w:rPr>
+              <w:rFonts w:eastAsiaTheme="minorEastAsia"/>
+              <w:noProof/>
+            </w:rPr>
+          </w:pPr>
+          <w:hyperlink w:anchor="_Toc180012143" w:history="1">
+            <w:r>
+              <w:rPr>
+                <w:rStyle w:val="Hyperlink"/>
+                <w:noProof/>
+              </w:rPr>
+              <w:t>3. Scope of Testing</w:t>
+            </w:r>
+            <w:r>
+              <w:rPr>
+                <w:noProof/>
+                <w:webHidden/>
+              </w:rPr>
+              <w:tab/>
+            </w:r>
+            <w:r>
+              <w:rPr>
+                <w:noProof/>
+                <w:webHidden/>
+              </w:rPr>
+              <w:fldChar w:fldCharType="begin"/>
+            </w:r>
+            <w:r>
+              <w:rPr>
+                <w:noProof/>
+                <w:webHidden/>
+              </w:rPr>
+              <w:instrText xml:space="preserve"> PAGEREF _Toc180012143 \h </w:instrText>
+            </w:r>
+            <w:r>
+              <w:rPr>
+                <w:noProof/>
+                <w:webHidden/>
+              </w:rPr>
+            </w:r>
+            <w:r>
+              <w:rPr>
+                <w:noProof/>
+                <w:webHidden/>
+              </w:rPr>
+              <w:fldChar w:fldCharType="separate"/>
+            </w:r>
+            <w:r>
+              <w:rPr>
+                <w:noProof/>
+                <w:webHidden/>
+              </w:rPr>
+              <w:t>3</w:t>
+            </w:r>
+            <w:r>
+              <w:rPr>
+                <w:noProof/>
+                <w:webHidden/>
+              </w:rPr>
+              <w:fldChar w:fldCharType="end"/>
+            </w:r>
+          </w:hyperlink>
+        </w:p>
+        <w:p>
+          <w:pPr>
+            <w:pStyle w:val="TOC2"/>
+            <w:tabs>
+              <w:tab w:val="right" w:leader="dot" w:pos="9350"/>
+            </w:tabs>
+            <w:rPr>
+              <w:rFonts w:eastAsiaTheme="minorEastAsia"/>
+              <w:noProof/>
+            </w:rPr>
+          </w:pPr>
+          <w:hyperlink w:anchor="_Toc180012144" w:history="1">
+            <w:r>
+              <w:rPr>
+                <w:rStyle w:val="Hyperlink"/>
+                <w:noProof/>
+              </w:rPr>
+              <w:t>3.1. In-Scope</w:t>
+            </w:r>
+            <w:r>
+              <w:rPr>
+                <w:noProof/>
+                <w:webHidden/>
+              </w:rPr>
+              <w:tab/>
+            </w:r>
+            <w:r>
+              <w:rPr>
+                <w:noProof/>
+                <w:webHidden/>
+              </w:rPr>
+              <w:fldChar w:fldCharType="begin"/>
+            </w:r>
+            <w:r>
+              <w:rPr>
+                <w:noProof/>
+                <w:webHidden/>
+              </w:rPr>
+              <w:instrText xml:space="preserve"> PAGEREF _Toc180012144 \h </w:instrText>
+            </w:r>
+            <w:r>
+              <w:rPr>
+                <w:noProof/>
+                <w:webHidden/>
+              </w:rPr>
+            </w:r>
+            <w:r>
+              <w:rPr>
+                <w:noProof/>
+                <w:webHidden/>
+              </w:rPr>
+              <w:fldChar w:fldCharType="separate"/>
+            </w:r>
+            <w:r>
+              <w:rPr>
+                <w:noProof/>
+                <w:webHidden/>
+              </w:rPr>
+              <w:t>3</w:t>
+            </w:r>
+            <w:r>
+              <w:rPr>
+                <w:noProof/>
+                <w:webHidden/>
+              </w:rPr>
+              <w:fldChar w:fldCharType="end"/>
+            </w:r>
+          </w:hyperlink>
+        </w:p>
+        <w:p>
+          <w:pPr>
+            <w:pStyle w:val="TOC2"/>
+            <w:tabs>
+              <w:tab w:val="right" w:leader="dot" w:pos="9350"/>
+            </w:tabs>
+            <w:rPr>
+              <w:rFonts w:eastAsiaTheme="minorEastAsia"/>
+              <w:noProof/>
+            </w:rPr>
+          </w:pPr>
+          <w:hyperlink w:anchor="_Toc180012145" w:history="1">
+            <w:r>
+              <w:rPr>
+                <w:rStyle w:val="Hyperlink"/>
+                <w:noProof/>
+              </w:rPr>
+              <w:t>3. 2. Out-of-Scope</w:t>
+            </w:r>
+            <w:r>
+              <w:rPr>
+                <w:noProof/>
+                <w:webHidden/>
+              </w:rPr>
+              <w:tab/>
+            </w:r>
+            <w:r>
+              <w:rPr>
+                <w:noProof/>
+                <w:webHidden/>
+              </w:rPr>
+              <w:fldChar w:fldCharType="begin"/>
+            </w:r>
+            <w:r>
+              <w:rPr>
+                <w:noProof/>
+                <w:webHidden/>
+              </w:rPr>
+              <w:instrText xml:space="preserve"> PAGEREF _Toc180012145 \h </w:instrText>
+            </w:r>
+            <w:r>
+              <w:rPr>
+                <w:noProof/>
+                <w:webHidden/>
+              </w:rPr>
+            </w:r>
+            <w:r>
+              <w:rPr>
+                <w:noProof/>
+                <w:webHidden/>
+              </w:rPr>
+              <w:fldChar w:fldCharType="separate"/>
+            </w:r>
+            <w:r>
+              <w:rPr>
+                <w:noProof/>
+                <w:webHidden/>
+              </w:rPr>
+              <w:t>3</w:t>
+            </w:r>
+            <w:r>
+              <w:rPr>
+                <w:noProof/>
+                <w:webHidden/>
+              </w:rPr>
+              <w:fldChar w:fldCharType="end"/>
+            </w:r>
+          </w:hyperlink>
+        </w:p>
+        <w:p>
+          <w:pPr>
+            <w:pStyle w:val="TOC1"/>
+            <w:tabs>
+              <w:tab w:val="right" w:leader="dot" w:pos="9350"/>
+            </w:tabs>
+            <w:rPr>
+              <w:rFonts w:eastAsiaTheme="minorEastAsia"/>
+              <w:noProof/>
+            </w:rPr>
+          </w:pPr>
+          <w:hyperlink w:anchor="_Toc180012146" w:history="1">
+            <w:r>
+              <w:rPr>
+                <w:rStyle w:val="Hyperlink"/>
+                <w:noProof/>
+              </w:rPr>
+              <w:t>4. Features to be Tested</w:t>
+            </w:r>
+            <w:r>
+              <w:rPr>
+                <w:noProof/>
+                <w:webHidden/>
+              </w:rPr>
+              <w:tab/>
+            </w:r>
+            <w:r>
+              <w:rPr>
+                <w:noProof/>
+                <w:webHidden/>
+              </w:rPr>
+              <w:fldChar w:fldCharType="begin"/>
+            </w:r>
+            <w:r>
+              <w:rPr>
+                <w:noProof/>
+                <w:webHidden/>
+              </w:rPr>
+              <w:instrText xml:space="preserve"> PAGEREF _Toc180012146 \h </w:instrText>
+            </w:r>
+            <w:r>
+              <w:rPr>
+                <w:noProof/>
+                <w:webHidden/>
+              </w:rPr>
+            </w:r>
+            <w:r>
+              <w:rPr>
+                <w:noProof/>
+                <w:webHidden/>
+              </w:rPr>
+              <w:fldChar w:fldCharType="separate"/>
+            </w:r>
+            <w:r>
+              <w:rPr>
+                <w:noProof/>
+                <w:webHidden/>
+              </w:rPr>
+              <w:t>3</w:t>
+            </w:r>
+            <w:r>
+              <w:rPr>
+                <w:noProof/>
+                <w:webHidden/>
+              </w:rPr>
+              <w:fldChar w:fldCharType="end"/>
+            </w:r>
+          </w:hyperlink>
+        </w:p>
+        <w:p>
+          <w:pPr>
+            <w:pStyle w:val="TOC2"/>
+            <w:tabs>
+              <w:tab w:val="right" w:leader="dot" w:pos="9350"/>
+            </w:tabs>
+            <w:rPr>
+              <w:rFonts w:eastAsiaTheme="minorEastAsia"/>
+              <w:noProof/>
+            </w:rPr>
+          </w:pPr>
+          <w:hyperlink w:anchor="_Toc180012147" w:history="1">
+            <w:r>
+              <w:rPr>
+                <w:rStyle w:val="Hyperlink"/>
+                <w:noProof/>
+              </w:rPr>
+              <w:t>4.1. Core Functionalities</w:t>
+            </w:r>
+            <w:r>
+              <w:rPr>
+                <w:noProof/>
+                <w:webHidden/>
+              </w:rPr>
+              <w:tab/>
+            </w:r>
+            <w:r>
+              <w:rPr>
+                <w:noProof/>
+                <w:webHidden/>
+              </w:rPr>
+              <w:fldChar w:fldCharType="begin"/>
+            </w:r>
+            <w:r>
+              <w:rPr>
+                <w:noProof/>
+                <w:webHidden/>
+              </w:rPr>
+              <w:instrText xml:space="preserve"> PAGEREF _Toc180012147 \h </w:instrText>
+            </w:r>
+            <w:r>
+              <w:rPr>
+                <w:noProof/>
+                <w:webHidden/>
+              </w:rPr>
+            </w:r>
+            <w:r>
+              <w:rPr>
+                <w:noProof/>
+                <w:webHidden/>
+              </w:rPr>
+              <w:fldChar w:fldCharType="separate"/>
+            </w:r>
+            <w:r>
+              <w:rPr>
+                <w:noProof/>
+                <w:webHidden/>
+              </w:rPr>
+              <w:t>3</w:t>
+            </w:r>
+            <w:r>
+              <w:rPr>
+                <w:noProof/>
+                <w:webHidden/>
+              </w:rPr>
+              <w:fldChar w:fldCharType="end"/>
+            </w:r>
+          </w:hyperlink>
+        </w:p>
+        <w:p>
+          <w:pPr>
+            <w:pStyle w:val="TOC2"/>
+            <w:tabs>
+              <w:tab w:val="right" w:leader="dot" w:pos="9350"/>
+            </w:tabs>
+            <w:rPr>
+              <w:rFonts w:eastAsiaTheme="minorEastAsia"/>
+              <w:noProof/>
+            </w:rPr>
+          </w:pPr>
+          <w:hyperlink w:anchor="_Toc180012148" w:history="1">
+            <w:r>
+              <w:rPr>
+                <w:rStyle w:val="Hyperlink"/>
+                <w:noProof/>
+              </w:rPr>
+              <w:t>4.2 Non-Functional Testing</w:t>
+            </w:r>
+            <w:r>
+              <w:rPr>
+                <w:noProof/>
+                <w:webHidden/>
+              </w:rPr>
+              <w:tab/>
+            </w:r>
+            <w:r>
+              <w:rPr>
+                <w:noProof/>
+                <w:webHidden/>
+              </w:rPr>
+              <w:fldChar w:fldCharType="begin"/>
+            </w:r>
+            <w:r>
+              <w:rPr>
+                <w:noProof/>
+                <w:webHidden/>
+              </w:rPr>
+              <w:instrText xml:space="preserve"> PAGEREF _Toc180012148 \h </w:instrText>
+            </w:r>
+            <w:r>
+              <w:rPr>
+                <w:noProof/>
+                <w:webHidden/>
+              </w:rPr>
+            </w:r>
+            <w:r>
+              <w:rPr>
+                <w:noProof/>
+                <w:webHidden/>
+              </w:rPr>
+              <w:fldChar w:fldCharType="separate"/>
+            </w:r>
+            <w:r>
+              <w:rPr>
+                <w:noProof/>
+                <w:webHidden/>
+              </w:rPr>
+              <w:t>4</w:t>
+            </w:r>
+            <w:r>
+              <w:rPr>
+                <w:noProof/>
+                <w:webHidden/>
+              </w:rPr>
+              <w:fldChar w:fldCharType="end"/>
+            </w:r>
+          </w:hyperlink>
+        </w:p>
+        <w:p>
+          <w:pPr>
+            <w:pStyle w:val="TOC1"/>
+            <w:tabs>
+              <w:tab w:val="right" w:leader="dot" w:pos="9350"/>
+            </w:tabs>
+            <w:rPr>
+              <w:rFonts w:eastAsiaTheme="minorEastAsia"/>
+              <w:noProof/>
+            </w:rPr>
+          </w:pPr>
+          <w:hyperlink w:anchor="_Toc180012149" w:history="1">
+            <w:r>
+              <w:rPr>
+                <w:rStyle w:val="Hyperlink"/>
+                <w:noProof/>
+              </w:rPr>
+              <w:t>5. Features Not to Be Tested</w:t>
+            </w:r>
+            <w:r>
+              <w:rPr>
+                <w:noProof/>
+                <w:webHidden/>
+              </w:rPr>
+              <w:tab/>
+            </w:r>
+            <w:r>
+              <w:rPr>
+                <w:noProof/>
+                <w:webHidden/>
+              </w:rPr>
+              <w:fldChar w:fldCharType="begin"/>
+            </w:r>
+            <w:r>
+              <w:rPr>
+                <w:noProof/>
+                <w:webHidden/>
+              </w:rPr>
+              <w:instrText xml:space="preserve"> PAGEREF _Toc180012149 \h </w:instrText>
+            </w:r>
+            <w:r>
+              <w:rPr>
+                <w:noProof/>
+                <w:webHidden/>
+              </w:rPr>
+            </w:r>
+            <w:r>
+              <w:rPr>
+                <w:noProof/>
+                <w:webHidden/>
+              </w:rPr>
+              <w:fldChar w:fldCharType="separate"/>
+            </w:r>
+            <w:r>
+              <w:rPr>
+                <w:noProof/>
+                <w:webHidden/>
+              </w:rPr>
+              <w:t>4</w:t>
+            </w:r>
+            <w:r>
+              <w:rPr>
+                <w:noProof/>
+                <w:webHidden/>
+              </w:rPr>
+              <w:fldChar w:fldCharType="end"/>
+            </w:r>
+          </w:hyperlink>
+        </w:p>
+        <w:p>
+          <w:pPr>
+            <w:pStyle w:val="TOC1"/>
+            <w:tabs>
+              <w:tab w:val="right" w:leader="dot" w:pos="9350"/>
+            </w:tabs>
+            <w:rPr>
+              <w:rFonts w:eastAsiaTheme="minorEastAsia"/>
+              <w:noProof/>
+            </w:rPr>
+          </w:pPr>
+          <w:hyperlink w:anchor="_Toc180012150" w:history="1">
+            <w:r>
+              <w:rPr>
+                <w:rStyle w:val="Hyperlink"/>
+                <w:noProof/>
+              </w:rPr>
+              <w:t>6. Test Approach</w:t>
+            </w:r>
+            <w:r>
+              <w:rPr>
+                <w:noProof/>
+                <w:webHidden/>
+              </w:rPr>
+              <w:tab/>
+            </w:r>
+            <w:r>
+              <w:rPr>
+                <w:noProof/>
+                <w:webHidden/>
+              </w:rPr>
+              <w:fldChar w:fldCharType="begin"/>
+            </w:r>
+            <w:r>
+              <w:rPr>
+                <w:noProof/>
+                <w:webHidden/>
+              </w:rPr>
+              <w:instrText xml:space="preserve"> PAGEREF _Toc180012150 \h </w:instrText>
+            </w:r>
+            <w:r>
+              <w:rPr>
+                <w:noProof/>
+                <w:webHidden/>
+              </w:rPr>
+            </w:r>
+            <w:r>
+              <w:rPr>
+                <w:noProof/>
+                <w:webHidden/>
+              </w:rPr>
+              <w:fldChar w:fldCharType="separate"/>
+            </w:r>
+            <w:r>
+              <w:rPr>
+                <w:noProof/>
+                <w:webHidden/>
+              </w:rPr>
+              <w:t>4</w:t>
+            </w:r>
+            <w:r>
+              <w:rPr>
+                <w:noProof/>
+                <w:webHidden/>
+              </w:rPr>
+              <w:fldChar w:fldCharType="end"/>
+            </w:r>
+          </w:hyperlink>
+        </w:p>
+        <w:p>
+          <w:pPr>
+            <w:pStyle w:val="TOC2"/>
+            <w:tabs>
+              <w:tab w:val="right" w:leader="dot" w:pos="9350"/>
+            </w:tabs>
+            <w:rPr>
+              <w:rFonts w:eastAsiaTheme="minorEastAsia"/>
+              <w:noProof/>
+            </w:rPr>
+          </w:pPr>
+          <w:hyperlink w:anchor="_Toc180012151" w:history="1">
+            <w:r>
+              <w:rPr>
+                <w:rStyle w:val="Hyperlink"/>
+                <w:noProof/>
+              </w:rPr>
+              <w:t>6.1. Functional Testing</w:t>
+            </w:r>
+            <w:r>
+              <w:rPr>
+                <w:noProof/>
+                <w:webHidden/>
+              </w:rPr>
+              <w:tab/>
+            </w:r>
+            <w:r>
+              <w:rPr>
+                <w:noProof/>
+                <w:webHidden/>
+              </w:rPr>
+              <w:fldChar w:fldCharType="begin"/>
+            </w:r>
+            <w:r>
+              <w:rPr>
+                <w:noProof/>
+                <w:webHidden/>
+              </w:rPr>
+              <w:instrText xml:space="preserve"> PAGEREF _Toc180012151 \h </w:instrText>
+            </w:r>
+            <w:r>
+              <w:rPr>
+                <w:noProof/>
+                <w:webHidden/>
+              </w:rPr>
+            </w:r>
+            <w:r>
+              <w:rPr>
+                <w:noProof/>
+                <w:webHidden/>
+              </w:rPr>
+              <w:fldChar w:fldCharType="separate"/>
+            </w:r>
+            <w:r>
+              <w:rPr>
+                <w:noProof/>
+                <w:webHidden/>
+              </w:rPr>
+              <w:t>4</w:t>
+            </w:r>
+            <w:r>
+              <w:rPr>
+                <w:noProof/>
+                <w:webHidden/>
+              </w:rPr>
+              <w:fldChar w:fldCharType="end"/>
+            </w:r>
+          </w:hyperlink>
+        </w:p>
+        <w:p>
+          <w:pPr>
+            <w:pStyle w:val="TOC2"/>
+            <w:tabs>
+              <w:tab w:val="right" w:leader="dot" w:pos="9350"/>
+            </w:tabs>
+            <w:rPr>
+              <w:rFonts w:eastAsiaTheme="minorEastAsia"/>
+              <w:noProof/>
+            </w:rPr>
+          </w:pPr>
+          <w:hyperlink w:anchor="_Toc180012152" w:history="1">
+            <w:r>
+              <w:rPr>
+                <w:rStyle w:val="Hyperlink"/>
+                <w:noProof/>
+              </w:rPr>
+              <w:t>6.2 Usability Testing</w:t>
+            </w:r>
+            <w:r>
+              <w:rPr>
+                <w:noProof/>
+                <w:webHidden/>
+              </w:rPr>
+              <w:tab/>
+            </w:r>
+            <w:r>
+              <w:rPr>
+                <w:noProof/>
+                <w:webHidden/>
+              </w:rPr>
+              <w:fldChar w:fldCharType="begin"/>
+            </w:r>
+            <w:r>
+              <w:rPr>
+                <w:noProof/>
+                <w:webHidden/>
+              </w:rPr>
+              <w:instrText xml:space="preserve"> PAGEREF _Toc180012152 \h </w:instrText>
+            </w:r>
+            <w:r>
+              <w:rPr>
+                <w:noProof/>
+                <w:webHidden/>
+              </w:rPr>
+            </w:r>
+            <w:r>
+              <w:rPr>
+                <w:noProof/>
+                <w:webHidden/>
+              </w:rPr>
+              <w:fldChar w:fldCharType="separate"/>
+            </w:r>
+            <w:r>
+              <w:rPr>
+                <w:noProof/>
+                <w:webHidden/>
+              </w:rPr>
+              <w:t>4</w:t>
+            </w:r>
+            <w:r>
+              <w:rPr>
+                <w:noProof/>
+                <w:webHidden/>
+              </w:rPr>
+              <w:fldChar w:fldCharType="end"/>
+            </w:r>
+          </w:hyperlink>
+        </w:p>
+        <w:p>
+          <w:pPr>
+            <w:pStyle w:val="TOC1"/>
+            <w:tabs>
+              <w:tab w:val="right" w:leader="dot" w:pos="9350"/>
+            </w:tabs>
+            <w:rPr>
+              <w:rFonts w:eastAsiaTheme="minorEastAsia"/>
+              <w:noProof/>
+            </w:rPr>
+          </w:pPr>
+          <w:hyperlink w:anchor="_Toc180012153" w:history="1">
+            <w:r>
+              <w:rPr>
+                <w:rStyle w:val="Hyperlink"/>
+                <w:noProof/>
+              </w:rPr>
+              <w:t>7. Test Deliverables</w:t>
+            </w:r>
+            <w:r>
+              <w:rPr>
+                <w:noProof/>
+                <w:webHidden/>
+              </w:rPr>
+              <w:tab/>
+            </w:r>
+            <w:r>
+              <w:rPr>
+                <w:noProof/>
+                <w:webHidden/>
+              </w:rPr>
+              <w:fldChar w:fldCharType="begin"/>
+            </w:r>
+            <w:r>
+              <w:rPr>
+                <w:noProof/>
+                <w:webHidden/>
+              </w:rPr>
+              <w:instrText xml:space="preserve"> PAGEREF _Toc180012153 \h </w:instrText>
+            </w:r>
+            <w:r>
+              <w:rPr>
+                <w:noProof/>
+                <w:webHidden/>
+              </w:rPr>
+            </w:r>
+            <w:r>
+              <w:rPr>
+                <w:noProof/>
+                <w:webHidden/>
+              </w:rPr>
+              <w:fldChar w:fldCharType="separate"/>
+            </w:r>
+            <w:r>
+              <w:rPr>
+                <w:noProof/>
+                <w:webHidden/>
+              </w:rPr>
+              <w:t>4</w:t>
+            </w:r>
+            <w:r>
+              <w:rPr>
+                <w:noProof/>
+                <w:webHidden/>
+              </w:rPr>
+              <w:fldChar w:fldCharType="end"/>
+            </w:r>
+          </w:hyperlink>
+        </w:p>
+        <w:p>
+          <w:pPr>
+            <w:pStyle w:val="TOC1"/>
+            <w:tabs>
+              <w:tab w:val="right" w:leader="dot" w:pos="9350"/>
+            </w:tabs>
+            <w:rPr>
+              <w:rFonts w:eastAsiaTheme="minorEastAsia"/>
+              <w:noProof/>
+            </w:rPr>
+          </w:pPr>
+          <w:hyperlink w:anchor="_Toc180012154" w:history="1">
+            <w:r>
+              <w:rPr>
+                <w:rStyle w:val="Hyperlink"/>
+                <w:noProof/>
+              </w:rPr>
+              <w:t>8. Testing Schedule</w:t>
+            </w:r>
+            <w:r>
+              <w:rPr>
+                <w:noProof/>
+                <w:webHidden/>
+              </w:rPr>
+              <w:tab/>
+            </w:r>
+            <w:r>
+              <w:rPr>
+                <w:noProof/>
+                <w:webHidden/>
+              </w:rPr>
+              <w:fldChar w:fldCharType="begin"/>
+            </w:r>
+            <w:r>
+              <w:rPr>
+                <w:noProof/>
+                <w:webHidden/>
+              </w:rPr>
+              <w:instrText xml:space="preserve"> PAGEREF _Toc180012154 \h </w:instrText>
+            </w:r>
+            <w:r>
+              <w:rPr>
+                <w:noProof/>
+                <w:webHidden/>
+              </w:rPr>
+            </w:r>
+            <w:r>
+              <w:rPr>
+                <w:noProof/>
+                <w:webHidden/>
+              </w:rPr>
+              <w:fldChar w:fldCharType="separate"/>
+            </w:r>
+            <w:r>
+              <w:rPr>
+                <w:noProof/>
+                <w:webHidden/>
+              </w:rPr>
+              <w:t>5</w:t>
+            </w:r>
+            <w:r>
+              <w:rPr>
+                <w:noProof/>
+                <w:webHidden/>
+              </w:rPr>
+              <w:fldChar w:fldCharType="end"/>
+            </w:r>
+          </w:hyperlink>
+        </w:p>
+        <w:p>
+          <w:pPr>
+            <w:pStyle w:val="TOC1"/>
+            <w:tabs>
+              <w:tab w:val="right" w:leader="dot" w:pos="9350"/>
+            </w:tabs>
+            <w:rPr>
+              <w:rFonts w:eastAsiaTheme="minorEastAsia"/>
+              <w:noProof/>
+            </w:rPr>
+          </w:pPr>
+          <w:hyperlink w:anchor="_Toc180012155" w:history="1">
+            <w:r>
+              <w:rPr>
+                <w:rStyle w:val="Hyperlink"/>
+                <w:noProof/>
+              </w:rPr>
+              <w:t>9. Resources</w:t>
+            </w:r>
+            <w:r>
+              <w:rPr>
+                <w:noProof/>
+                <w:webHidden/>
+              </w:rPr>
+              <w:tab/>
+            </w:r>
+            <w:r>
+              <w:rPr>
+                <w:noProof/>
+                <w:webHidden/>
+              </w:rPr>
+              <w:fldChar w:fldCharType="begin"/>
+            </w:r>
+            <w:r>
+              <w:rPr>
+                <w:noProof/>
+                <w:webHidden/>
+              </w:rPr>
+              <w:instrText xml:space="preserve"> PAGEREF _Toc180012155 \h </w:instrText>
+            </w:r>
+            <w:r>
+              <w:rPr>
+                <w:noProof/>
+                <w:webHidden/>
+              </w:rPr>
+            </w:r>
+            <w:r>
+              <w:rPr>
+                <w:noProof/>
+                <w:webHidden/>
+              </w:rPr>
+              <w:fldChar w:fldCharType="separate"/>
+            </w:r>
+            <w:r>
+              <w:rPr>
+                <w:noProof/>
+                <w:webHidden/>
+              </w:rPr>
+              <w:t>5</w:t>
+            </w:r>
+            <w:r>
+              <w:rPr>
+                <w:noProof/>
+                <w:webHidden/>
+              </w:rPr>
+              <w:fldChar w:fldCharType="end"/>
+            </w:r>
+          </w:hyperlink>
+        </w:p>
+        <w:p>
+          <w:pPr>
+            <w:pStyle w:val="TOC2"/>
+            <w:tabs>
+              <w:tab w:val="right" w:leader="dot" w:pos="9350"/>
+            </w:tabs>
+            <w:rPr>
+              <w:rFonts w:eastAsiaTheme="minorEastAsia"/>
+              <w:noProof/>
+            </w:rPr>
+          </w:pPr>
+          <w:hyperlink w:anchor="_Toc180012156" w:history="1">
+            <w:r>
+              <w:rPr>
+                <w:rStyle w:val="Hyperlink"/>
+                <w:noProof/>
+              </w:rPr>
+              <w:t>9.1 Personnel</w:t>
+            </w:r>
+            <w:r>
+              <w:rPr>
+                <w:noProof/>
+                <w:webHidden/>
+              </w:rPr>
+              <w:tab/>
+            </w:r>
+            <w:r>
+              <w:rPr>
+                <w:noProof/>
+                <w:webHidden/>
+              </w:rPr>
+              <w:fldChar w:fldCharType="begin"/>
+            </w:r>
+            <w:r>
+              <w:rPr>
+                <w:noProof/>
+                <w:webHidden/>
+              </w:rPr>
+              <w:instrText xml:space="preserve"> PAGEREF _Toc180012156 \h </w:instrText>
+            </w:r>
+            <w:r>
+              <w:rPr>
+                <w:noProof/>
+                <w:webHidden/>
+              </w:rPr>
+            </w:r>
+            <w:r>
+              <w:rPr>
+                <w:noProof/>
+                <w:webHidden/>
+              </w:rPr>
+              <w:fldChar w:fldCharType="separate"/>
+            </w:r>
+            <w:r>
+              <w:rPr>
+                <w:noProof/>
+                <w:webHidden/>
+              </w:rPr>
+              <w:t>5</w:t>
+            </w:r>
+            <w:r>
+              <w:rPr>
+                <w:noProof/>
+                <w:webHidden/>
+              </w:rPr>
+              <w:fldChar w:fldCharType="end"/>
+            </w:r>
+          </w:hyperlink>
+        </w:p>
+        <w:p>
+          <w:pPr>
+            <w:pStyle w:val="TOC2"/>
+            <w:tabs>
+              <w:tab w:val="right" w:leader="dot" w:pos="9350"/>
+            </w:tabs>
+            <w:rPr>
+              <w:rFonts w:eastAsiaTheme="minorEastAsia"/>
+              <w:noProof/>
+            </w:rPr>
+          </w:pPr>
+          <w:hyperlink w:anchor="_Toc180012157" w:history="1">
+            <w:r>
+              <w:rPr>
+                <w:rStyle w:val="Hyperlink"/>
+                <w:noProof/>
+              </w:rPr>
+              <w:t>9.2 Tools</w:t>
+            </w:r>
+            <w:r>
+              <w:rPr>
+                <w:noProof/>
+                <w:webHidden/>
+              </w:rPr>
+              <w:tab/>
+            </w:r>
+            <w:r>
+              <w:rPr>
+                <w:noProof/>
+                <w:webHidden/>
+              </w:rPr>
+              <w:fldChar w:fldCharType="begin"/>
+            </w:r>
+            <w:r>
+              <w:rPr>
+                <w:noProof/>
+                <w:webHidden/>
+              </w:rPr>
+              <w:instrText xml:space="preserve"> PAGEREF _Toc180012157 \h </w:instrText>
+            </w:r>
+            <w:r>
+              <w:rPr>
+                <w:noProof/>
+                <w:webHidden/>
+              </w:rPr>
+            </w:r>
+            <w:r>
+              <w:rPr>
+                <w:noProof/>
+                <w:webHidden/>
+              </w:rPr>
+              <w:fldChar w:fldCharType="separate"/>
+            </w:r>
+            <w:r>
+              <w:rPr>
+                <w:noProof/>
+                <w:webHidden/>
+              </w:rPr>
+              <w:t>5</w:t>
+            </w:r>
+            <w:r>
+              <w:rPr>
+                <w:noProof/>
+                <w:webHidden/>
+              </w:rPr>
+              <w:fldChar w:fldCharType="end"/>
+            </w:r>
+          </w:hyperlink>
+        </w:p>
+        <w:p>
+          <w:pPr>
+            <w:pStyle w:val="TOC1"/>
+            <w:tabs>
+              <w:tab w:val="right" w:leader="dot" w:pos="9350"/>
+            </w:tabs>
+            <w:rPr>
+              <w:rFonts w:eastAsiaTheme="minorEastAsia"/>
+              <w:noProof/>
+            </w:rPr>
+          </w:pPr>
+          <w:hyperlink w:anchor="_Toc180012158" w:history="1">
+            <w:r>
+              <w:rPr>
+                <w:rStyle w:val="Hyperlink"/>
+                <w:noProof/>
+              </w:rPr>
+              <w:t>10. Risk Management</w:t>
+            </w:r>
+            <w:r>
+              <w:rPr>
+                <w:noProof/>
+                <w:webHidden/>
+              </w:rPr>
+              <w:tab/>
+            </w:r>
+            <w:r>
+              <w:rPr>
+                <w:noProof/>
+                <w:webHidden/>
+              </w:rPr>
+              <w:fldChar w:fldCharType="begin"/>
+            </w:r>
+            <w:r>
+              <w:rPr>
+                <w:noProof/>
+                <w:webHidden/>
+              </w:rPr>
+              <w:instrText xml:space="preserve"> PAGEREF _Toc180012158 \h </w:instrText>
+            </w:r>
+            <w:r>
+              <w:rPr>
+                <w:noProof/>
+                <w:webHidden/>
+              </w:rPr>
+            </w:r>
+            <w:r>
+              <w:rPr>
+                <w:noProof/>
+                <w:webHidden/>
+              </w:rPr>
+              <w:fldChar w:fldCharType="separate"/>
+            </w:r>
+            <w:r>
+              <w:rPr>
+                <w:noProof/>
+                <w:webHidden/>
+              </w:rPr>
+              <w:t>6</w:t>
+            </w:r>
+            <w:r>
+              <w:rPr>
+                <w:noProof/>
+                <w:webHidden/>
+              </w:rPr>
+              <w:fldChar w:fldCharType="end"/>
+            </w:r>
+          </w:hyperlink>
+        </w:p>
+        <w:p>
+          <w:pPr>
+            <w:pStyle w:val="TOC1"/>
+            <w:tabs>
+              <w:tab w:val="right" w:leader="dot" w:pos="9350"/>
+            </w:tabs>
+            <w:rPr>
+              <w:rFonts w:eastAsiaTheme="minorEastAsia"/>
+              <w:noProof/>
+            </w:rPr>
+          </w:pPr>
+          <w:hyperlink w:anchor="_Toc180012159" w:history="1">
+            <w:r>
+              <w:rPr>
+                <w:rStyle w:val="Hyperlink"/>
+                <w:noProof/>
+              </w:rPr>
+              <w:t>11. Entry and Exit Criteria</w:t>
+            </w:r>
+            <w:r>
+              <w:rPr>
+                <w:noProof/>
+                <w:webHidden/>
+              </w:rPr>
+              <w:tab/>
+            </w:r>
+            <w:r>
+              <w:rPr>
+                <w:noProof/>
+                <w:webHidden/>
+              </w:rPr>
+              <w:fldChar w:fldCharType="begin"/>
+            </w:r>
+            <w:r>
+              <w:rPr>
+                <w:noProof/>
+                <w:webHidden/>
+              </w:rPr>
+              <w:instrText xml:space="preserve"> PAGEREF _Toc180012159 \h </w:instrText>
+            </w:r>
+            <w:r>
+              <w:rPr>
+                <w:noProof/>
+                <w:webHidden/>
+              </w:rPr>
+            </w:r>
+            <w:r>
+              <w:rPr>
+                <w:noProof/>
+                <w:webHidden/>
+              </w:rPr>
+              <w:fldChar w:fldCharType="separate"/>
+            </w:r>
+            <w:r>
+              <w:rPr>
+                <w:noProof/>
+                <w:webHidden/>
+              </w:rPr>
+              <w:t>6</w:t>
+            </w:r>
+            <w:r>
+              <w:rPr>
+                <w:noProof/>
+                <w:webHidden/>
+              </w:rPr>
+              <w:fldChar w:fldCharType="end"/>
+            </w:r>
+          </w:hyperlink>
+        </w:p>
+        <w:p>
+          <w:pPr>
+            <w:pStyle w:val="TOC1"/>
+            <w:tabs>
+              <w:tab w:val="right" w:leader="dot" w:pos="9350"/>
+            </w:tabs>
+            <w:rPr>
+              <w:rFonts w:eastAsiaTheme="minorEastAsia"/>
+              <w:noProof/>
+            </w:rPr>
+          </w:pPr>
+          <w:hyperlink w:anchor="_Toc180012160" w:history="1">
+            <w:r>
+              <w:rPr>
+                <w:rStyle w:val="Hyperlink"/>
+                <w:noProof/>
+              </w:rPr>
+              <w:t>12. Test Reporting</w:t>
+            </w:r>
+            <w:r>
+              <w:rPr>
+                <w:noProof/>
+                <w:webHidden/>
+              </w:rPr>
+              <w:tab/>
+            </w:r>
+            <w:r>
+              <w:rPr>
+                <w:noProof/>
+                <w:webHidden/>
+              </w:rPr>
+              <w:fldChar w:fldCharType="begin"/>
+            </w:r>
+            <w:r>
+              <w:rPr>
+                <w:noProof/>
+                <w:webHidden/>
+              </w:rPr>
+              <w:instrText xml:space="preserve"> PAGEREF _Toc180012160 \h </w:instrText>
+            </w:r>
+            <w:r>
+              <w:rPr>
+                <w:noProof/>
+                <w:webHidden/>
+              </w:rPr>
+            </w:r>
+            <w:r>
+              <w:rPr>
+                <w:noProof/>
+                <w:webHidden/>
+              </w:rPr>
+              <w:fldChar w:fldCharType="separate"/>
+            </w:r>
+            <w:r>
+              <w:rPr>
+                <w:noProof/>
+                <w:webHidden/>
+              </w:rPr>
+              <w:t>6</w:t>
+            </w:r>
+            <w:r>
+              <w:rPr>
+                <w:noProof/>
+                <w:webHidden/>
+              </w:rPr>
+              <w:fldChar w:fldCharType="end"/>
+            </w:r>
+          </w:hyperlink>
+        </w:p>
+        <w:p>
+          <w:r>
+            <w:rPr>
+              <w:b/>
+              <w:bCs/>
+              <w:noProof/>
+            </w:rPr>
+            <w:fldChar w:fldCharType="end"/>
+          </w:r>
+        </w:p>
+      </w:sdtContent>
+    </w:sdt>
+    <w:p>
+      <w:pPr>
+        <w:rPr>
+          <w:rFonts w:asciiTheme="majorHAnsi" w:eastAsiaTheme="majorEastAsia" w:hAnsiTheme="majorHAnsi" w:cstheme="majorBidi"/>
+          <w:color w:val="2F5496" w:themeColor="accent1" w:themeShade="BF"/>
+          <w:sz w:val="32"/>
+          <w:szCs w:val="32"/>
+        </w:rPr>
+      </w:pPr>
+      <w:r>
+        <w:br w:type="page"/>
+      </w:r>
+    </w:p>
     <w:p>
       <w:pPr>
         <w:pStyle w:val="Heading1"/>
       </w:pPr>
-      <w:r>
+      <w:bookmarkStart w:id="0" w:name="_Toc180012140"/>
+      <w:r>
+        <w:lastRenderedPageBreak/>
         <w:t>Change log</w:t>
       </w:r>
+      <w:bookmarkEnd w:id="0"/>
     </w:p>
     <w:tbl>
       <w:tblPr>
@@ -310,21 +2120,54 @@
           <w:bCs/>
         </w:rPr>
       </w:pPr>
+      <w:r>
+        <w:rPr>
+          <w:b/>
+          <w:bCs/>
+        </w:rPr>
+        <w:br w:type="page"/>
+      </w:r>
     </w:p>
     <w:p>
       <w:pPr>
         <w:pStyle w:val="Heading1"/>
       </w:pPr>
-      <w:r>
+      <w:bookmarkStart w:id="1" w:name="_Toc180012141"/>
+      <w:r>
+        <w:lastRenderedPageBreak/>
         <w:t>1</w:t>
       </w:r>
       <w:r>
         <w:t>. Introduction</w:t>
       </w:r>
-    </w:p>
-    <w:p>
-      <w:r>
-        <w:t>This test plan outlines the testing approach, scope, objectives, resources, schedule, and responsibilities for the e-commerce project. The goal of testing is to validate that the e-commerce platform functions correctly, provides a secure and seamless user experience, and meets business requirements.</w:t>
+      <w:bookmarkEnd w:id="1"/>
+    </w:p>
+    <w:p>
+      <w:r>
+        <w:t>This test plan outlines the testing approach, scope, objectives, resources, schedule, and responsibilities for the</w:t>
+      </w:r>
+      <w:r>
+        <w:t xml:space="preserve"> Swag Labs </w:t>
+      </w:r>
+      <w:r>
+        <w:t>e-commerce project</w:t>
+      </w:r>
+      <w:r>
+        <w:t xml:space="preserve"> on url: </w:t>
+      </w:r>
+      <w:hyperlink r:id="rId7" w:history="1">
+        <w:r>
+          <w:rPr>
+            <w:rStyle w:val="Hyperlink"/>
+          </w:rPr>
+          <w:t>https://www.saucedemo.com/</w:t>
+        </w:r>
+      </w:hyperlink>
+      <w:r>
+        <w:t xml:space="preserve"> </w:t>
+      </w:r>
+      <w:r>
+        <w:t>. The goal of testing is to validate that the e-commerce platform functions correctly, provides a secure and seamless user experience, and meets business requirements.</w:t>
       </w:r>
     </w:p>
     <w:p>
@@ -338,12 +2181,14 @@
       <w:pPr>
         <w:pStyle w:val="Heading1"/>
       </w:pPr>
+      <w:bookmarkStart w:id="2" w:name="_Toc180012142"/>
       <w:r>
         <w:t>2</w:t>
       </w:r>
       <w:r>
         <w:t>. Objectives</w:t>
       </w:r>
+      <w:bookmarkEnd w:id="2"/>
     </w:p>
     <w:p>
       <w:r>
@@ -358,7 +2203,13 @@
         </w:numPr>
       </w:pPr>
       <w:r>
-        <w:t>To ensure that the core e-commerce functionality (search, browsing, adding to cart, checkout, payment) works as expected.</w:t>
+        <w:t>To ensure that the core e-commerce functionality (</w:t>
+      </w:r>
+      <w:r>
+        <w:t>filter</w:t>
+      </w:r>
+      <w:r>
+        <w:t>, adding to cart, checkout, payment) works as expected.</w:t>
       </w:r>
     </w:p>
     <w:p>
@@ -369,28 +2220,6 @@
         </w:numPr>
       </w:pPr>
       <w:r>
-        <w:t>To verify that the system meets performance, security, and scalability requirements.</w:t>
-      </w:r>
-    </w:p>
-    <w:p>
-      <w:pPr>
-        <w:numPr>
-          <w:ilvl w:val="0"/>
-          <w:numId w:val="1"/>
-        </w:numPr>
-      </w:pPr>
-      <w:r>
-        <w:t>To ensure a smooth and consistent user experience across different devices and browsers.</w:t>
-      </w:r>
-    </w:p>
-    <w:p>
-      <w:pPr>
-        <w:numPr>
-          <w:ilvl w:val="0"/>
-          <w:numId w:val="1"/>
-        </w:numPr>
-      </w:pPr>
-      <w:r>
         <w:t>To identify and fix bugs before deployment to production.</w:t>
       </w:r>
     </w:p>
@@ -405,23 +2234,27 @@
       <w:pPr>
         <w:pStyle w:val="Heading1"/>
       </w:pPr>
+      <w:bookmarkStart w:id="3" w:name="_Toc180012143"/>
       <w:r>
         <w:t>3</w:t>
       </w:r>
       <w:r>
         <w:t>. Scope of Testing</w:t>
       </w:r>
+      <w:bookmarkEnd w:id="3"/>
     </w:p>
     <w:p>
       <w:pPr>
         <w:pStyle w:val="Heading2"/>
       </w:pPr>
+      <w:bookmarkStart w:id="4" w:name="_Toc180012144"/>
       <w:r>
         <w:t xml:space="preserve">3.1. </w:t>
       </w:r>
       <w:r>
         <w:t>In-Scope</w:t>
       </w:r>
+      <w:bookmarkEnd w:id="4"/>
     </w:p>
     <w:p>
       <w:pPr>
@@ -438,8 +2271,27 @@
         <w:t>Functional Testing</w:t>
       </w:r>
       <w:r>
-        <w:t>: Product browsing, search, add-to-cart, checkout, and payment processing.</w:t>
-      </w:r>
+        <w:t xml:space="preserve">: </w:t>
+      </w:r>
+      <w:r>
+        <w:t>filter products</w:t>
+      </w:r>
+      <w:r>
+        <w:t>, add-to-cart, checkout, and payment processing.</w:t>
+      </w:r>
+    </w:p>
+    <w:p>
+      <w:pPr>
+        <w:pStyle w:val="Heading2"/>
+      </w:pPr>
+      <w:bookmarkStart w:id="5" w:name="_Toc180012145"/>
+      <w:r>
+        <w:t xml:space="preserve">3. 2. </w:t>
+      </w:r>
+      <w:r>
+        <w:t>Out-of-Scope</w:t>
+      </w:r>
+      <w:bookmarkEnd w:id="5"/>
     </w:p>
     <w:p>
       <w:pPr>
@@ -447,6 +2299,10 @@
           <w:ilvl w:val="0"/>
           <w:numId w:val="2"/>
         </w:numPr>
+        <w:rPr>
+          <w:b/>
+          <w:bCs/>
+        </w:rPr>
       </w:pPr>
       <w:r>
         <w:rPr>
@@ -458,6 +2314,23 @@
       <w:r>
         <w:t>: Testing the website’s load capacity, stress limits, and scalability.</w:t>
       </w:r>
+      <w:r>
+        <w:t xml:space="preserve"> – </w:t>
+      </w:r>
+      <w:r>
+        <w:rPr>
+          <w:b/>
+          <w:bCs/>
+        </w:rPr>
+        <w:t>no metrics provided to verify actual test results versus client expectation</w:t>
+      </w:r>
+      <w:r>
+        <w:rPr>
+          <w:b/>
+          <w:bCs/>
+        </w:rPr>
+        <w:t>.</w:t>
+      </w:r>
     </w:p>
     <w:p>
       <w:pPr>
@@ -465,6 +2338,10 @@
           <w:ilvl w:val="0"/>
           <w:numId w:val="2"/>
         </w:numPr>
+        <w:rPr>
+          <w:b/>
+          <w:bCs/>
+        </w:rPr>
       </w:pPr>
       <w:r>
         <w:rPr>
@@ -476,6 +2353,30 @@
       <w:r>
         <w:t>: Ensuring that sensitive information (e.g., personal and payment data) is secure.</w:t>
       </w:r>
+      <w:r>
+        <w:t xml:space="preserve"> </w:t>
+      </w:r>
+      <w:r>
+        <w:rPr>
+          <w:b/>
+          <w:bCs/>
+        </w:rPr>
+        <w:t xml:space="preserve">– There is no section </w:t>
+      </w:r>
+      <w:r>
+        <w:rPr>
+          <w:b/>
+          <w:bCs/>
+        </w:rPr>
+        <w:t>where you can </w:t>
+      </w:r>
+      <w:r>
+        <w:rPr>
+          <w:b/>
+          <w:bCs/>
+        </w:rPr>
+        <w:t>select payment data and provide details.</w:t>
+      </w:r>
     </w:p>
     <w:p>
       <w:pPr>
@@ -483,6 +2384,10 @@
           <w:ilvl w:val="0"/>
           <w:numId w:val="2"/>
         </w:numPr>
+        <w:rPr>
+          <w:b/>
+          <w:bCs/>
+        </w:rPr>
       </w:pPr>
       <w:r>
         <w:rPr>
@@ -494,6 +2399,30 @@
       <w:r>
         <w:t>: Testing third-party service integrations (payment gateways, shipping providers).</w:t>
       </w:r>
+      <w:r>
+        <w:t xml:space="preserve"> </w:t>
+      </w:r>
+      <w:r>
+        <w:rPr>
+          <w:b/>
+          <w:bCs/>
+        </w:rPr>
+        <w:t xml:space="preserve">– There is no documentation on provided endpoints or whether </w:t>
+      </w:r>
+      <w:r>
+        <w:rPr>
+          <w:b/>
+          <w:bCs/>
+        </w:rPr>
+        <w:t>suc</w:t>
+      </w:r>
+      <w:r>
+        <w:rPr>
+          <w:b/>
+          <w:bCs/>
+        </w:rPr>
+        <w:t>h are exposed for testing.</w:t>
+      </w:r>
     </w:p>
     <w:p>
       <w:pPr>
@@ -510,7 +2439,17 @@
         <w:t>Cross-browser Testing</w:t>
       </w:r>
       <w:r>
-        <w:t>: Validating that the e-commerce platform works across different browsers and devices.</w:t>
+        <w:t>: Validating that the e-commerce platform works across different browsers and devices</w:t>
+      </w:r>
+      <w:r>
+        <w:t xml:space="preserve"> </w:t>
+      </w:r>
+      <w:r>
+        <w:rPr>
+          <w:b/>
+          <w:bCs/>
+        </w:rPr>
+        <w:t>– tests will be performed only on the latest version of Chrome browser.</w:t>
       </w:r>
     </w:p>
     <w:p>
@@ -530,16 +2469,15 @@
       <w:r>
         <w:t>: Ensuring new updates do not break existing functionality.</w:t>
       </w:r>
-    </w:p>
-    <w:p>
-      <w:pPr>
-        <w:pStyle w:val="Heading2"/>
-      </w:pPr>
-      <w:r>
-        <w:t xml:space="preserve">3. 2. </w:t>
-      </w:r>
-      <w:r>
-        <w:t>Out-of-Scope</w:t>
+      <w:r>
+        <w:t xml:space="preserve"> </w:t>
+      </w:r>
+      <w:r>
+        <w:rPr>
+          <w:b/>
+          <w:bCs/>
+        </w:rPr>
+        <w:t>– there are no plans to add new functionality to this website.</w:t>
       </w:r>
     </w:p>
     <w:p>
@@ -561,7 +2499,6 @@
         </w:numPr>
       </w:pPr>
       <w:r>
-        <w:lastRenderedPageBreak/>
         <w:t>Back-end infrastructure configurations not directly related to the e-commerce functionality.</w:t>
       </w:r>
     </w:p>
@@ -576,17 +2513,20 @@
       <w:pPr>
         <w:pStyle w:val="Heading1"/>
       </w:pPr>
+      <w:bookmarkStart w:id="6" w:name="_Toc180012146"/>
       <w:r>
         <w:t>4</w:t>
       </w:r>
       <w:r>
         <w:t>. Features to be Tested</w:t>
       </w:r>
+      <w:bookmarkEnd w:id="6"/>
     </w:p>
     <w:p>
       <w:pPr>
         <w:pStyle w:val="Heading2"/>
       </w:pPr>
+      <w:bookmarkStart w:id="7" w:name="_Toc180012147"/>
       <w:r>
         <w:t>4.</w:t>
       </w:r>
@@ -599,6 +2539,7 @@
       <w:r>
         <w:t xml:space="preserve"> Core Functionalities</w:t>
       </w:r>
+      <w:bookmarkEnd w:id="7"/>
     </w:p>
     <w:p>
       <w:pPr>
@@ -615,7 +2556,13 @@
         <w:t>Product Catalog Management</w:t>
       </w:r>
       <w:r>
-        <w:t>: Adding, updating, deleting products.</w:t>
+        <w:t>: Adding</w:t>
+      </w:r>
+      <w:r>
+        <w:t xml:space="preserve"> and</w:t>
+      </w:r>
+      <w:r>
+        <w:t xml:space="preserve"> deleting products.</w:t>
       </w:r>
     </w:p>
     <w:p>
@@ -630,10 +2577,23 @@
           <w:b/>
           <w:bCs/>
         </w:rPr>
-        <w:t>Search and Filtering</w:t>
-      </w:r>
-      <w:r>
-        <w:t>: Ensuring users can search for products and apply filters based on categories, price, etc.</w:t>
+        <w:lastRenderedPageBreak/>
+        <w:t>Filtering</w:t>
+      </w:r>
+      <w:r>
+        <w:t xml:space="preserve">: Ensuring users can </w:t>
+      </w:r>
+      <w:r>
+        <w:t>filter</w:t>
+      </w:r>
+      <w:r>
+        <w:t xml:space="preserve"> products based on </w:t>
+      </w:r>
+      <w:r>
+        <w:t>names and prices</w:t>
+      </w:r>
+      <w:r>
+        <w:t>.</w:t>
       </w:r>
     </w:p>
     <w:p>
@@ -651,7 +2611,7 @@
         <w:t>Shopping Cart</w:t>
       </w:r>
       <w:r>
-        <w:t>: Add/remove products, update quantity, display totals, apply discounts.</w:t>
+        <w:t xml:space="preserve">: Add/remove products, display totals, </w:t>
       </w:r>
     </w:p>
     <w:p>
@@ -669,43 +2629,13 @@
         <w:t>Checkout Process</w:t>
       </w:r>
       <w:r>
-        <w:t>: Billing/shipping details, payment method selection, order summary.</w:t>
-      </w:r>
-    </w:p>
-    <w:p>
-      <w:pPr>
-        <w:numPr>
-          <w:ilvl w:val="0"/>
-          <w:numId w:val="4"/>
-        </w:numPr>
-      </w:pPr>
-      <w:r>
-        <w:rPr>
-          <w:b/>
-          <w:bCs/>
-        </w:rPr>
-        <w:t>Payment Gateway</w:t>
-      </w:r>
-      <w:r>
-        <w:t>: Validation of credit card, PayPal, and other payment methods.</w:t>
-      </w:r>
-    </w:p>
-    <w:p>
-      <w:pPr>
-        <w:numPr>
-          <w:ilvl w:val="0"/>
-          <w:numId w:val="4"/>
-        </w:numPr>
-      </w:pPr>
-      <w:r>
-        <w:rPr>
-          <w:b/>
-          <w:bCs/>
-        </w:rPr>
-        <w:t>Order Management</w:t>
-      </w:r>
-      <w:r>
-        <w:t>: Placing orders, viewing order history, order status tracking.</w:t>
+        <w:t xml:space="preserve">: Billing/shipping details, payment method </w:t>
+      </w:r>
+      <w:r>
+        <w:t>details</w:t>
+      </w:r>
+      <w:r>
+        <w:t>, order summary.</w:t>
       </w:r>
     </w:p>
     <w:p>
@@ -723,73 +2653,38 @@
         <w:t>User Authentication</w:t>
       </w:r>
       <w:r>
-        <w:t>: Sign-up, login, password reset, social media logins.</w:t>
-      </w:r>
-    </w:p>
-    <w:p>
-      <w:pPr>
-        <w:numPr>
-          <w:ilvl w:val="0"/>
-          <w:numId w:val="4"/>
-        </w:numPr>
-      </w:pPr>
-      <w:r>
-        <w:rPr>
-          <w:b/>
-          <w:bCs/>
-        </w:rPr>
-        <w:t>Discount and Promotions</w:t>
-      </w:r>
-      <w:r>
-        <w:t>: Application of discount codes and promotional offers.</w:t>
-      </w:r>
+        <w:t>: Sign-</w:t>
+      </w:r>
+      <w:r>
+        <w:t>in</w:t>
+      </w:r>
+      <w:r>
+        <w:t xml:space="preserve">, </w:t>
+      </w:r>
+      <w:r>
+        <w:t>Sign out</w:t>
+      </w:r>
+      <w:r>
+        <w:t>.</w:t>
+      </w:r>
+    </w:p>
+    <w:p>
+      <w:pPr>
+        <w:ind w:left="720"/>
+      </w:pPr>
     </w:p>
     <w:p>
       <w:pPr>
         <w:pStyle w:val="Heading2"/>
       </w:pPr>
+      <w:bookmarkStart w:id="8" w:name="_Toc180012148"/>
       <w:r>
         <w:t>4</w:t>
       </w:r>
       <w:r>
         <w:t>.2 Non-Functional Testing</w:t>
       </w:r>
-    </w:p>
-    <w:p>
-      <w:pPr>
-        <w:numPr>
-          <w:ilvl w:val="0"/>
-          <w:numId w:val="5"/>
-        </w:numPr>
-      </w:pPr>
-      <w:r>
-        <w:rPr>
-          <w:b/>
-          <w:bCs/>
-        </w:rPr>
-        <w:t>Performance</w:t>
-      </w:r>
-      <w:r>
-        <w:t>: Load testing for peak traffic scenarios, stress testing.</w:t>
-      </w:r>
-    </w:p>
-    <w:p>
-      <w:pPr>
-        <w:numPr>
-          <w:ilvl w:val="0"/>
-          <w:numId w:val="5"/>
-        </w:numPr>
-      </w:pPr>
-      <w:r>
-        <w:rPr>
-          <w:b/>
-          <w:bCs/>
-        </w:rPr>
-        <w:t>Security</w:t>
-      </w:r>
-      <w:r>
-        <w:t>: Data encryption, vulnerability testing, secure login, and payment handling.</w:t>
-      </w:r>
+      <w:bookmarkEnd w:id="8"/>
     </w:p>
     <w:p>
       <w:pPr>
@@ -806,43 +2701,7 @@
         <w:t>Usability</w:t>
       </w:r>
       <w:r>
-        <w:t>: User interface validation, mobile responsiveness, user experience consistency.</w:t>
-      </w:r>
-    </w:p>
-    <w:p>
-      <w:pPr>
-        <w:numPr>
-          <w:ilvl w:val="0"/>
-          <w:numId w:val="5"/>
-        </w:numPr>
-      </w:pPr>
-      <w:r>
-        <w:rPr>
-          <w:b/>
-          <w:bCs/>
-        </w:rPr>
-        <w:t>Cross-Browser Compatibility</w:t>
-      </w:r>
-      <w:r>
-        <w:t>: Testing on major browsers (Chrome, Firefox, Safari, Edge).</w:t>
-      </w:r>
-    </w:p>
-    <w:p>
-      <w:pPr>
-        <w:numPr>
-          <w:ilvl w:val="0"/>
-          <w:numId w:val="5"/>
-        </w:numPr>
-      </w:pPr>
-      <w:r>
-        <w:rPr>
-          <w:b/>
-          <w:bCs/>
-        </w:rPr>
-        <w:t>Cross-Device Compatibility</w:t>
-      </w:r>
-      <w:r>
-        <w:t>: Ensuring functionality on mobile, tablet, and desktop devices.</w:t>
+        <w:t>: User interface validation, user experience consistency.</w:t>
       </w:r>
     </w:p>
     <w:p>
@@ -856,12 +2715,14 @@
       <w:pPr>
         <w:pStyle w:val="Heading1"/>
       </w:pPr>
+      <w:bookmarkStart w:id="9" w:name="_Toc180012149"/>
       <w:r>
         <w:t>5</w:t>
       </w:r>
       <w:r>
         <w:t>. Features Not to Be Tested</w:t>
       </w:r>
+      <w:bookmarkEnd w:id="9"/>
     </w:p>
     <w:p>
       <w:pPr>
@@ -907,23 +2768,27 @@
       <w:pPr>
         <w:pStyle w:val="Heading1"/>
       </w:pPr>
+      <w:bookmarkStart w:id="10" w:name="_Toc180012150"/>
       <w:r>
         <w:t>6</w:t>
       </w:r>
       <w:r>
         <w:t>. Test Approach</w:t>
       </w:r>
+      <w:bookmarkEnd w:id="10"/>
     </w:p>
     <w:p>
       <w:pPr>
         <w:pStyle w:val="Heading2"/>
       </w:pPr>
+      <w:bookmarkStart w:id="11" w:name="_Toc180012151"/>
       <w:r>
         <w:t>6.1.</w:t>
       </w:r>
       <w:r>
         <w:t xml:space="preserve"> Functional Testing</w:t>
       </w:r>
+      <w:bookmarkEnd w:id="11"/>
     </w:p>
     <w:p>
       <w:pPr>
@@ -958,7 +2823,19 @@
         <w:t>Tools</w:t>
       </w:r>
       <w:r>
-        <w:t>: Selenium, Cypress for UI automation; Postman for API testing.</w:t>
+        <w:t xml:space="preserve">: </w:t>
+      </w:r>
+      <w:r>
+        <w:t>Playwright</w:t>
+      </w:r>
+      <w:r>
+        <w:t xml:space="preserve"> </w:t>
+      </w:r>
+      <w:r>
+        <w:t xml:space="preserve">for </w:t>
+      </w:r>
+      <w:r>
+        <w:t xml:space="preserve">UI automation; </w:t>
       </w:r>
     </w:p>
     <w:p>
@@ -966,6 +2843,177 @@
         <w:numPr>
           <w:ilvl w:val="0"/>
           <w:numId w:val="7"/>
+        </w:numPr>
+      </w:pPr>
+      <w:r>
+        <w:rPr>
+          <w:b/>
+          <w:bCs/>
+        </w:rPr>
+        <w:t>Language</w:t>
+      </w:r>
+      <w:r>
+        <w:t>:</w:t>
+      </w:r>
+      <w:r>
+        <w:t xml:space="preserve"> JavaScript</w:t>
+      </w:r>
+    </w:p>
+    <w:p>
+      <w:pPr>
+        <w:numPr>
+          <w:ilvl w:val="0"/>
+          <w:numId w:val="7"/>
+        </w:numPr>
+      </w:pPr>
+      <w:r>
+        <w:rPr>
+          <w:b/>
+          <w:bCs/>
+        </w:rPr>
+        <w:t>Coverage</w:t>
+      </w:r>
+      <w:r>
+        <w:t xml:space="preserve">: </w:t>
+      </w:r>
+    </w:p>
+    <w:p>
+      <w:pPr>
+        <w:numPr>
+          <w:ilvl w:val="1"/>
+          <w:numId w:val="7"/>
+        </w:numPr>
+      </w:pPr>
+      <w:r>
+        <w:rPr>
+          <w:b/>
+          <w:bCs/>
+        </w:rPr>
+        <w:t>Manual testing</w:t>
+      </w:r>
+      <w:r>
+        <w:t>:</w:t>
+      </w:r>
+      <w:r>
+        <w:t xml:space="preserve"> </w:t>
+      </w:r>
+      <w:r>
+        <w:t>End-to-end coverage of all core e-commerce features.</w:t>
+      </w:r>
+    </w:p>
+    <w:p>
+      <w:pPr>
+        <w:numPr>
+          <w:ilvl w:val="1"/>
+          <w:numId w:val="7"/>
+        </w:numPr>
+      </w:pPr>
+      <w:r>
+        <w:rPr>
+          <w:b/>
+          <w:bCs/>
+        </w:rPr>
+        <w:t>Automation testing</w:t>
+      </w:r>
+      <w:r>
+        <w:t>:</w:t>
+      </w:r>
+      <w:r>
+        <w:t xml:space="preserve"> Selected E2E tests and selected tests from Login and authentication module.</w:t>
+      </w:r>
+    </w:p>
+    <w:p>
+      <w:pPr>
+        <w:pStyle w:val="Heading2"/>
+      </w:pPr>
+      <w:bookmarkStart w:id="12" w:name="_Toc180012152"/>
+      <w:r>
+        <w:t>6</w:t>
+      </w:r>
+      <w:r>
+        <w:t>.2 Usability Testing</w:t>
+      </w:r>
+      <w:bookmarkEnd w:id="12"/>
+    </w:p>
+    <w:p>
+      <w:pPr>
+        <w:numPr>
+          <w:ilvl w:val="0"/>
+          <w:numId w:val="8"/>
+        </w:numPr>
+      </w:pPr>
+      <w:r>
+        <w:rPr>
+          <w:b/>
+          <w:bCs/>
+        </w:rPr>
+        <w:t>Method</w:t>
+      </w:r>
+      <w:r>
+        <w:t>: Manual testing with a focus on user interaction.</w:t>
+      </w:r>
+    </w:p>
+    <w:p>
+      <w:pPr>
+        <w:numPr>
+          <w:ilvl w:val="0"/>
+          <w:numId w:val="8"/>
+        </w:numPr>
+      </w:pPr>
+      <w:r>
+        <w:rPr>
+          <w:b/>
+          <w:bCs/>
+        </w:rPr>
+        <w:t>Coverage</w:t>
+      </w:r>
+      <w:r>
+        <w:t>: Test the interface on desktop for ease of navigation, clear visuals, and intuitive workflows.</w:t>
+      </w:r>
+    </w:p>
+    <w:p>
+      <w:r>
+        <w:pict w14:anchorId="0FC5DEF9">
+          <v:rect id="_x0000_i1030" style="width:0;height:1.5pt" o:hralign="center" o:hrstd="t" o:hr="t" fillcolor="#a0a0a0" stroked="f"/>
+        </w:pict>
+      </w:r>
+    </w:p>
+    <w:p>
+      <w:pPr>
+        <w:pStyle w:val="Heading1"/>
+      </w:pPr>
+      <w:bookmarkStart w:id="13" w:name="_Toc180012153"/>
+      <w:r>
+        <w:t>7</w:t>
+      </w:r>
+      <w:r>
+        <w:t>. Test Deliverables</w:t>
+      </w:r>
+      <w:bookmarkEnd w:id="13"/>
+    </w:p>
+    <w:p>
+      <w:pPr>
+        <w:numPr>
+          <w:ilvl w:val="0"/>
+          <w:numId w:val="13"/>
+        </w:numPr>
+      </w:pPr>
+      <w:r>
+        <w:rPr>
+          <w:b/>
+          <w:bCs/>
+        </w:rPr>
+        <w:t>Test Plan</w:t>
+      </w:r>
+      <w:r>
+        <w:t>: This document outlines the approach and scope.</w:t>
+      </w:r>
+    </w:p>
+    <w:p>
+      <w:pPr>
+        <w:numPr>
+          <w:ilvl w:val="0"/>
+          <w:numId w:val="13"/>
         </w:numPr>
       </w:pPr>
       <w:r>
@@ -974,385 +3022,6 @@
           <w:bCs/>
         </w:rPr>
         <w:lastRenderedPageBreak/>
-        <w:t>Coverage</w:t>
-      </w:r>
-      <w:r>
-        <w:t>: End-to-end coverage of all core e-commerce features.</w:t>
-      </w:r>
-    </w:p>
-    <w:p>
-      <w:pPr>
-        <w:pStyle w:val="Heading2"/>
-      </w:pPr>
-      <w:r>
-        <w:t>6</w:t>
-      </w:r>
-      <w:r>
-        <w:t>.2 Usability Testing</w:t>
-      </w:r>
-    </w:p>
-    <w:p>
-      <w:pPr>
-        <w:numPr>
-          <w:ilvl w:val="0"/>
-          <w:numId w:val="8"/>
-        </w:numPr>
-      </w:pPr>
-      <w:r>
-        <w:rPr>
-          <w:b/>
-          <w:bCs/>
-        </w:rPr>
-        <w:t>Method</w:t>
-      </w:r>
-      <w:r>
-        <w:t>: Manual testing with a focus on user interaction.</w:t>
-      </w:r>
-    </w:p>
-    <w:p>
-      <w:pPr>
-        <w:numPr>
-          <w:ilvl w:val="0"/>
-          <w:numId w:val="8"/>
-        </w:numPr>
-      </w:pPr>
-      <w:r>
-        <w:rPr>
-          <w:b/>
-          <w:bCs/>
-        </w:rPr>
-        <w:t>Tools</w:t>
-      </w:r>
-      <w:r>
-        <w:t>: BrowserStack, mobile devices for device and browser compatibility.</w:t>
-      </w:r>
-    </w:p>
-    <w:p>
-      <w:pPr>
-        <w:numPr>
-          <w:ilvl w:val="0"/>
-          <w:numId w:val="8"/>
-        </w:numPr>
-      </w:pPr>
-      <w:r>
-        <w:rPr>
-          <w:b/>
-          <w:bCs/>
-        </w:rPr>
-        <w:t>Coverage</w:t>
-      </w:r>
-      <w:r>
-        <w:t>: Test the interface on both desktop and mobile devices for ease of navigation, clear visuals, and intuitive workflows.</w:t>
-      </w:r>
-    </w:p>
-    <w:p>
-      <w:pPr>
-        <w:pStyle w:val="Heading2"/>
-      </w:pPr>
-      <w:r>
-        <w:t>6</w:t>
-      </w:r>
-      <w:r>
-        <w:t>.3 Performance Testing</w:t>
-      </w:r>
-    </w:p>
-    <w:p>
-      <w:pPr>
-        <w:numPr>
-          <w:ilvl w:val="0"/>
-          <w:numId w:val="9"/>
-        </w:numPr>
-      </w:pPr>
-      <w:r>
-        <w:rPr>
-          <w:b/>
-          <w:bCs/>
-        </w:rPr>
-        <w:t>Method</w:t>
-      </w:r>
-      <w:r>
-        <w:t>: Automated load testing.</w:t>
-      </w:r>
-    </w:p>
-    <w:p>
-      <w:pPr>
-        <w:numPr>
-          <w:ilvl w:val="0"/>
-          <w:numId w:val="9"/>
-        </w:numPr>
-      </w:pPr>
-      <w:r>
-        <w:rPr>
-          <w:b/>
-          <w:bCs/>
-        </w:rPr>
-        <w:t>Tools</w:t>
-      </w:r>
-      <w:r>
-        <w:t>: JMeter or LoadRunner.</w:t>
-      </w:r>
-    </w:p>
-    <w:p>
-      <w:pPr>
-        <w:numPr>
-          <w:ilvl w:val="0"/>
-          <w:numId w:val="9"/>
-        </w:numPr>
-      </w:pPr>
-      <w:r>
-        <w:rPr>
-          <w:b/>
-          <w:bCs/>
-        </w:rPr>
-        <w:t>Coverage</w:t>
-      </w:r>
-      <w:r>
-        <w:t>: Simulate multiple users performing transactions to verify response times, server loads, and website stability during peak usage.</w:t>
-      </w:r>
-    </w:p>
-    <w:p>
-      <w:pPr>
-        <w:pStyle w:val="Heading2"/>
-      </w:pPr>
-      <w:r>
-        <w:t>6</w:t>
-      </w:r>
-      <w:r>
-        <w:t>.4 Security Testing</w:t>
-      </w:r>
-    </w:p>
-    <w:p>
-      <w:pPr>
-        <w:numPr>
-          <w:ilvl w:val="0"/>
-          <w:numId w:val="10"/>
-        </w:numPr>
-      </w:pPr>
-      <w:r>
-        <w:rPr>
-          <w:b/>
-          <w:bCs/>
-        </w:rPr>
-        <w:t>Method</w:t>
-      </w:r>
-      <w:r>
-        <w:t>: Manual and automated penetration tests.</w:t>
-      </w:r>
-    </w:p>
-    <w:p>
-      <w:pPr>
-        <w:numPr>
-          <w:ilvl w:val="0"/>
-          <w:numId w:val="10"/>
-        </w:numPr>
-      </w:pPr>
-      <w:r>
-        <w:rPr>
-          <w:b/>
-          <w:bCs/>
-        </w:rPr>
-        <w:t>Tools</w:t>
-      </w:r>
-      <w:r>
-        <w:t>: OWASP ZAP, Burp Suite for vulnerability scanning.</w:t>
-      </w:r>
-    </w:p>
-    <w:p>
-      <w:pPr>
-        <w:numPr>
-          <w:ilvl w:val="0"/>
-          <w:numId w:val="10"/>
-        </w:numPr>
-      </w:pPr>
-      <w:r>
-        <w:rPr>
-          <w:b/>
-          <w:bCs/>
-        </w:rPr>
-        <w:t>Coverage</w:t>
-      </w:r>
-      <w:r>
-        <w:t>: Testing the security of login, payment, and order processes. This includes checking for SQL injections, XSS vulnerabilities, data leakage, and secure payment encryption.</w:t>
-      </w:r>
-    </w:p>
-    <w:p>
-      <w:pPr>
-        <w:pStyle w:val="Heading2"/>
-      </w:pPr>
-      <w:r>
-        <w:t>6</w:t>
-      </w:r>
-      <w:r>
-        <w:t>.5 Regression Testing</w:t>
-      </w:r>
-    </w:p>
-    <w:p>
-      <w:pPr>
-        <w:numPr>
-          <w:ilvl w:val="0"/>
-          <w:numId w:val="11"/>
-        </w:numPr>
-      </w:pPr>
-      <w:r>
-        <w:rPr>
-          <w:b/>
-          <w:bCs/>
-        </w:rPr>
-        <w:t>Method</w:t>
-      </w:r>
-      <w:r>
-        <w:t>: Automated regression testing following each code deployment.</w:t>
-      </w:r>
-    </w:p>
-    <w:p>
-      <w:pPr>
-        <w:numPr>
-          <w:ilvl w:val="0"/>
-          <w:numId w:val="11"/>
-        </w:numPr>
-      </w:pPr>
-      <w:r>
-        <w:rPr>
-          <w:b/>
-          <w:bCs/>
-        </w:rPr>
-        <w:t>Tools</w:t>
-      </w:r>
-      <w:r>
-        <w:t>: Selenium, Jenkins for continuous integration and testing.</w:t>
-      </w:r>
-    </w:p>
-    <w:p>
-      <w:pPr>
-        <w:numPr>
-          <w:ilvl w:val="0"/>
-          <w:numId w:val="11"/>
-        </w:numPr>
-      </w:pPr>
-      <w:r>
-        <w:rPr>
-          <w:b/>
-          <w:bCs/>
-        </w:rPr>
-        <w:t>Coverage</w:t>
-      </w:r>
-      <w:r>
-        <w:t>: Re-testing the entire system to ensure new updates don't break existing functionality.</w:t>
-      </w:r>
-    </w:p>
-    <w:p>
-      <w:pPr>
-        <w:pStyle w:val="Heading2"/>
-      </w:pPr>
-      <w:r>
-        <w:t>6</w:t>
-      </w:r>
-      <w:r>
-        <w:t>.6 Integration Testing</w:t>
-      </w:r>
-    </w:p>
-    <w:p>
-      <w:pPr>
-        <w:numPr>
-          <w:ilvl w:val="0"/>
-          <w:numId w:val="12"/>
-        </w:numPr>
-      </w:pPr>
-      <w:r>
-        <w:rPr>
-          <w:b/>
-          <w:bCs/>
-        </w:rPr>
-        <w:t>Method</w:t>
-      </w:r>
-      <w:r>
-        <w:t>: Combination of manual and automated API tests.</w:t>
-      </w:r>
-    </w:p>
-    <w:p>
-      <w:pPr>
-        <w:numPr>
-          <w:ilvl w:val="0"/>
-          <w:numId w:val="12"/>
-        </w:numPr>
-      </w:pPr>
-      <w:r>
-        <w:rPr>
-          <w:b/>
-          <w:bCs/>
-        </w:rPr>
-        <w:t>Tools</w:t>
-      </w:r>
-      <w:r>
-        <w:t>: Postman for API testing.</w:t>
-      </w:r>
-    </w:p>
-    <w:p>
-      <w:pPr>
-        <w:numPr>
-          <w:ilvl w:val="0"/>
-          <w:numId w:val="12"/>
-        </w:numPr>
-      </w:pPr>
-      <w:r>
-        <w:rPr>
-          <w:b/>
-          <w:bCs/>
-        </w:rPr>
-        <w:t>Coverage</w:t>
-      </w:r>
-      <w:r>
-        <w:t>: Test interactions between different modules (e.g., product catalog, order management, payment gateways, and shipping APIs).</w:t>
-      </w:r>
-    </w:p>
-    <w:p>
-      <w:r>
-        <w:pict w14:anchorId="0FC5DEF9">
-          <v:rect id="_x0000_i1030" style="width:0;height:1.5pt" o:hralign="center" o:hrstd="t" o:hr="t" fillcolor="#a0a0a0" stroked="f"/>
-        </w:pict>
-      </w:r>
-    </w:p>
-    <w:p>
-      <w:pPr>
-        <w:pStyle w:val="Heading1"/>
-      </w:pPr>
-      <w:r>
-        <w:t>7</w:t>
-      </w:r>
-      <w:r>
-        <w:t>. Test Deliverables</w:t>
-      </w:r>
-    </w:p>
-    <w:p>
-      <w:pPr>
-        <w:numPr>
-          <w:ilvl w:val="0"/>
-          <w:numId w:val="13"/>
-        </w:numPr>
-      </w:pPr>
-      <w:r>
-        <w:rPr>
-          <w:b/>
-          <w:bCs/>
-        </w:rPr>
-        <w:t>Test Plan</w:t>
-      </w:r>
-      <w:r>
-        <w:t>: This document outlines the approach and scope.</w:t>
-      </w:r>
-    </w:p>
-    <w:p>
-      <w:pPr>
-        <w:numPr>
-          <w:ilvl w:val="0"/>
-          <w:numId w:val="13"/>
-        </w:numPr>
-      </w:pPr>
-      <w:r>
-        <w:rPr>
-          <w:b/>
-          <w:bCs/>
-        </w:rPr>
         <w:t>Test Cases</w:t>
       </w:r>
       <w:r>
@@ -1374,7 +3043,7 @@
         <w:t>Test Scripts</w:t>
       </w:r>
       <w:r>
-        <w:t>: Automation scripts for functional and regression testing.</w:t>
+        <w:t>: Automation scripts for functional testing.</w:t>
       </w:r>
     </w:p>
     <w:p>
@@ -1389,11 +3058,16 @@
           <w:b/>
           <w:bCs/>
         </w:rPr>
-        <w:lastRenderedPageBreak/>
         <w:t>Test Data</w:t>
       </w:r>
       <w:r>
-        <w:t>: Data sets for positive and negative testing scenarios (valid/invalid user inputs, various payment options, etc.).</w:t>
+        <w:t>: Data sets for positive and negative testing scenarios (valid/invalid user inputs</w:t>
+      </w:r>
+      <w:r>
+        <w:t xml:space="preserve">, </w:t>
+      </w:r>
+      <w:r>
+        <w:t>etc.).</w:t>
       </w:r>
     </w:p>
     <w:p>
@@ -1443,12 +3117,14 @@
       <w:pPr>
         <w:pStyle w:val="Heading1"/>
       </w:pPr>
+      <w:bookmarkStart w:id="14" w:name="_Toc180012154"/>
       <w:r>
         <w:t>8</w:t>
       </w:r>
       <w:r>
         <w:t>. Testing Schedule</w:t>
       </w:r>
+      <w:bookmarkEnd w:id="14"/>
     </w:p>
     <w:tbl>
       <w:tblPr>
@@ -1463,10 +3139,10 @@
         <w:tblLook w:val="04A0" w:firstRow="1" w:lastRow="0" w:firstColumn="1" w:lastColumn="0" w:noHBand="0" w:noVBand="1"/>
       </w:tblPr>
       <w:tblGrid>
-        <w:gridCol w:w="2402"/>
-        <w:gridCol w:w="1215"/>
-        <w:gridCol w:w="1172"/>
-        <w:gridCol w:w="4571"/>
+        <w:gridCol w:w="2477"/>
+        <w:gridCol w:w="1164"/>
+        <w:gridCol w:w="1164"/>
+        <w:gridCol w:w="4555"/>
       </w:tblGrid>
       <w:tr>
         <w:trPr>
@@ -1586,7 +3262,13 @@
           </w:tcPr>
           <w:p>
             <w:r>
-              <w:t>Oct 16, 2024</w:t>
+              <w:t>Oct 1</w:t>
+            </w:r>
+            <w:r>
+              <w:t>0</w:t>
+            </w:r>
+            <w:r>
+              <w:t>, 2024</w:t>
             </w:r>
           </w:p>
         </w:tc>
@@ -1598,7 +3280,13 @@
           </w:tcPr>
           <w:p>
             <w:r>
-              <w:t>Oct 20, 2024</w:t>
+              <w:t xml:space="preserve">Oct </w:t>
+            </w:r>
+            <w:r>
+              <w:t>12</w:t>
+            </w:r>
+            <w:r>
+              <w:t>, 2024</w:t>
             </w:r>
           </w:p>
         </w:tc>
@@ -1639,7 +3327,13 @@
           </w:tcPr>
           <w:p>
             <w:r>
-              <w:t>Oct 20, 2024</w:t>
+              <w:t xml:space="preserve">Oct </w:t>
+            </w:r>
+            <w:r>
+              <w:t>13</w:t>
+            </w:r>
+            <w:r>
+              <w:t>, 2024</w:t>
             </w:r>
           </w:p>
         </w:tc>
@@ -1651,7 +3345,13 @@
           </w:tcPr>
           <w:p>
             <w:r>
-              <w:t>Oct 22, 2024</w:t>
+              <w:t xml:space="preserve">Oct </w:t>
+            </w:r>
+            <w:r>
+              <w:t>15</w:t>
+            </w:r>
+            <w:r>
+              <w:t>, 2024</w:t>
             </w:r>
           </w:p>
         </w:tc>
@@ -1692,7 +3392,13 @@
           </w:tcPr>
           <w:p>
             <w:r>
-              <w:t>Oct 23, 2024</w:t>
+              <w:t xml:space="preserve">Oct </w:t>
+            </w:r>
+            <w:r>
+              <w:t>16</w:t>
+            </w:r>
+            <w:r>
+              <w:t>, 2024</w:t>
             </w:r>
           </w:p>
         </w:tc>
@@ -1704,7 +3410,16 @@
           </w:tcPr>
           <w:p>
             <w:r>
-              <w:t>Nov 10, 2024</w:t>
+              <w:t>Oct</w:t>
+            </w:r>
+            <w:r>
+              <w:t xml:space="preserve"> </w:t>
+            </w:r>
+            <w:r>
+              <w:t>18</w:t>
+            </w:r>
+            <w:r>
+              <w:t>, 2024</w:t>
             </w:r>
           </w:p>
         </w:tc>
@@ -1745,7 +3460,13 @@
           </w:tcPr>
           <w:p>
             <w:r>
-              <w:t>Nov 11, 2024</w:t>
+              <w:t>Nov 1</w:t>
+            </w:r>
+            <w:r>
+              <w:t>9</w:t>
+            </w:r>
+            <w:r>
+              <w:t>, 2024</w:t>
             </w:r>
           </w:p>
         </w:tc>
@@ -1757,7 +3478,13 @@
           </w:tcPr>
           <w:p>
             <w:r>
-              <w:t>Nov 15, 2024</w:t>
+              <w:t xml:space="preserve">Nov </w:t>
+            </w:r>
+            <w:r>
+              <w:t>20</w:t>
+            </w:r>
+            <w:r>
+              <w:t>, 2024</w:t>
             </w:r>
           </w:p>
         </w:tc>
@@ -1786,7 +3513,7 @@
           </w:tcPr>
           <w:p>
             <w:r>
-              <w:t>Performance Testing</w:t>
+              <w:t>Final Test Report Submission</w:t>
             </w:r>
           </w:p>
         </w:tc>
@@ -1798,166 +3525,13 @@
           </w:tcPr>
           <w:p>
             <w:r>
-              <w:t>Nov 16, 2024</w:t>
-            </w:r>
-          </w:p>
-        </w:tc>
-        <w:tc>
-          <w:tcPr>
-            <w:tcW w:w="0" w:type="auto"/>
-            <w:vAlign w:val="center"/>
-            <w:hideMark/>
-          </w:tcPr>
-          <w:p>
-            <w:r>
-              <w:t>Nov 20, 2024</w:t>
-            </w:r>
-          </w:p>
-        </w:tc>
-        <w:tc>
-          <w:tcPr>
-            <w:tcW w:w="0" w:type="auto"/>
-            <w:vAlign w:val="center"/>
-            <w:hideMark/>
-          </w:tcPr>
-          <w:p>
-            <w:r>
-              <w:t>Load and stress testing for peak traffic scenarios.</w:t>
-            </w:r>
-          </w:p>
-        </w:tc>
-      </w:tr>
-      <w:tr>
-        <w:trPr>
-          <w:tblCellSpacing w:w="15" w:type="dxa"/>
-        </w:trPr>
-        <w:tc>
-          <w:tcPr>
-            <w:tcW w:w="0" w:type="auto"/>
-            <w:vAlign w:val="center"/>
-            <w:hideMark/>
-          </w:tcPr>
-          <w:p>
-            <w:r>
-              <w:t>Security Testing</w:t>
-            </w:r>
-          </w:p>
-        </w:tc>
-        <w:tc>
-          <w:tcPr>
-            <w:tcW w:w="0" w:type="auto"/>
-            <w:vAlign w:val="center"/>
-            <w:hideMark/>
-          </w:tcPr>
-          <w:p>
-            <w:r>
-              <w:t>Nov 21, 2024</w:t>
-            </w:r>
-          </w:p>
-        </w:tc>
-        <w:tc>
-          <w:tcPr>
-            <w:tcW w:w="0" w:type="auto"/>
-            <w:vAlign w:val="center"/>
-            <w:hideMark/>
-          </w:tcPr>
-          <w:p>
-            <w:r>
-              <w:t>Nov 25, 2024</w:t>
-            </w:r>
-          </w:p>
-        </w:tc>
-        <w:tc>
-          <w:tcPr>
-            <w:tcW w:w="0" w:type="auto"/>
-            <w:vAlign w:val="center"/>
-            <w:hideMark/>
-          </w:tcPr>
-          <w:p>
-            <w:r>
-              <w:t>Security checks and vulnerability testing.</w:t>
-            </w:r>
-          </w:p>
-        </w:tc>
-      </w:tr>
-      <w:tr>
-        <w:trPr>
-          <w:tblCellSpacing w:w="15" w:type="dxa"/>
-        </w:trPr>
-        <w:tc>
-          <w:tcPr>
-            <w:tcW w:w="0" w:type="auto"/>
-            <w:vAlign w:val="center"/>
-            <w:hideMark/>
-          </w:tcPr>
-          <w:p>
-            <w:r>
-              <w:t>Regression Testing</w:t>
-            </w:r>
-          </w:p>
-        </w:tc>
-        <w:tc>
-          <w:tcPr>
-            <w:tcW w:w="0" w:type="auto"/>
-            <w:vAlign w:val="center"/>
-            <w:hideMark/>
-          </w:tcPr>
-          <w:p>
-            <w:r>
-              <w:t>Continuous</w:t>
-            </w:r>
-          </w:p>
-        </w:tc>
-        <w:tc>
-          <w:tcPr>
-            <w:tcW w:w="0" w:type="auto"/>
-            <w:vAlign w:val="center"/>
-            <w:hideMark/>
-          </w:tcPr>
-          <w:p>
-            <w:r>
-              <w:t>Ongoing</w:t>
-            </w:r>
-          </w:p>
-        </w:tc>
-        <w:tc>
-          <w:tcPr>
-            <w:tcW w:w="0" w:type="auto"/>
-            <w:vAlign w:val="center"/>
-            <w:hideMark/>
-          </w:tcPr>
-          <w:p>
-            <w:r>
-              <w:t>Automated regression testing after each build or release.</w:t>
-            </w:r>
-          </w:p>
-        </w:tc>
-      </w:tr>
-      <w:tr>
-        <w:trPr>
-          <w:tblCellSpacing w:w="15" w:type="dxa"/>
-        </w:trPr>
-        <w:tc>
-          <w:tcPr>
-            <w:tcW w:w="0" w:type="auto"/>
-            <w:vAlign w:val="center"/>
-            <w:hideMark/>
-          </w:tcPr>
-          <w:p>
-            <w:r>
-              <w:t>Final Test Report Submission</w:t>
-            </w:r>
-          </w:p>
-        </w:tc>
-        <w:tc>
-          <w:tcPr>
-            <w:tcW w:w="0" w:type="auto"/>
-            <w:vAlign w:val="center"/>
-            <w:hideMark/>
-          </w:tcPr>
-          <w:p>
-            <w:r>
-              <w:t>Nov 30, 2024</w:t>
+              <w:t xml:space="preserve">Nov </w:t>
+            </w:r>
+            <w:r>
+              <w:t>21</w:t>
+            </w:r>
+            <w:r>
+              <w:t>, 2024</w:t>
             </w:r>
           </w:p>
         </w:tc>
@@ -1994,23 +3568,27 @@
       <w:pPr>
         <w:pStyle w:val="Heading1"/>
       </w:pPr>
+      <w:bookmarkStart w:id="15" w:name="_Toc180012155"/>
       <w:r>
         <w:t>9</w:t>
       </w:r>
       <w:r>
         <w:t>. Resources</w:t>
       </w:r>
+      <w:bookmarkEnd w:id="15"/>
     </w:p>
     <w:p>
       <w:pPr>
         <w:pStyle w:val="Heading2"/>
       </w:pPr>
+      <w:bookmarkStart w:id="16" w:name="_Toc180012156"/>
       <w:r>
         <w:t>9.</w:t>
       </w:r>
       <w:r>
         <w:t>1 Personnel</w:t>
       </w:r>
+      <w:bookmarkEnd w:id="16"/>
     </w:p>
     <w:p>
       <w:pPr>
@@ -2029,6 +3607,9 @@
       <w:r>
         <w:t>: Oversees the testing process, ensures deliverables are met.</w:t>
       </w:r>
+      <w:r>
+        <w:t xml:space="preserve"> – N/A for demo project</w:t>
+      </w:r>
     </w:p>
     <w:p>
       <w:pPr>
@@ -2047,6 +3628,9 @@
       <w:r>
         <w:t>: Responsible for executing manual and automated tests.</w:t>
       </w:r>
+      <w:r>
+        <w:t xml:space="preserve"> </w:t>
+      </w:r>
     </w:p>
     <w:p>
       <w:pPr>
@@ -2065,6 +3649,12 @@
       <w:r>
         <w:t>: Focuses on load and performance testing.</w:t>
       </w:r>
+      <w:r>
+        <w:t xml:space="preserve"> – </w:t>
+      </w:r>
+      <w:r>
+        <w:t>N/A for demo project</w:t>
+      </w:r>
     </w:p>
     <w:p>
       <w:pPr>
@@ -2083,6 +3673,9 @@
       <w:r>
         <w:t>: Conducts security vulnerability assessments.</w:t>
       </w:r>
+      <w:r>
+        <w:t xml:space="preserve"> – N/A for demo project</w:t>
+      </w:r>
     </w:p>
     <w:p>
       <w:pPr>
@@ -2101,18 +3694,22 @@
       <w:r>
         <w:t>: Assist in fixing defects identified during testing.</w:t>
       </w:r>
+      <w:r>
+        <w:t xml:space="preserve"> – N/A for demo project</w:t>
+      </w:r>
     </w:p>
     <w:p>
       <w:pPr>
         <w:pStyle w:val="Heading2"/>
       </w:pPr>
-      <w:r>
-        <w:lastRenderedPageBreak/>
+      <w:bookmarkStart w:id="17" w:name="_Toc180012157"/>
+      <w:r>
         <w:t>9</w:t>
       </w:r>
       <w:r>
         <w:t>.2 Tools</w:t>
       </w:r>
+      <w:bookmarkEnd w:id="17"/>
     </w:p>
     <w:p>
       <w:pPr>
@@ -2129,7 +3726,13 @@
         <w:t>Automation</w:t>
       </w:r>
       <w:r>
-        <w:t>: Selenium, Cypress for functional and regression testing.</w:t>
+        <w:t xml:space="preserve">: </w:t>
+      </w:r>
+      <w:r>
+        <w:t>Playwright</w:t>
+      </w:r>
+      <w:r>
+        <w:t xml:space="preserve"> for functional and regression testing.</w:t>
       </w:r>
     </w:p>
     <w:p>
@@ -2144,82 +3747,11 @@
           <w:b/>
           <w:bCs/>
         </w:rPr>
-        <w:t>API Testing</w:t>
-      </w:r>
-      <w:r>
-        <w:t>: Postman for validating API requests and responses.</w:t>
-      </w:r>
-    </w:p>
-    <w:p>
-      <w:pPr>
-        <w:numPr>
-          <w:ilvl w:val="0"/>
-          <w:numId w:val="15"/>
-        </w:numPr>
-      </w:pPr>
-      <w:r>
-        <w:rPr>
-          <w:b/>
-          <w:bCs/>
-        </w:rPr>
-        <w:t>Performance Testing</w:t>
-      </w:r>
-      <w:r>
-        <w:t>: JMeter or LoadRunner.</w:t>
-      </w:r>
-    </w:p>
-    <w:p>
-      <w:pPr>
-        <w:numPr>
-          <w:ilvl w:val="0"/>
-          <w:numId w:val="15"/>
-        </w:numPr>
-      </w:pPr>
-      <w:r>
-        <w:rPr>
-          <w:b/>
-          <w:bCs/>
-        </w:rPr>
-        <w:t>Security Testing</w:t>
-      </w:r>
-      <w:r>
-        <w:t>: OWASP ZAP, Burp Suite.</w:t>
-      </w:r>
-    </w:p>
-    <w:p>
-      <w:pPr>
-        <w:numPr>
-          <w:ilvl w:val="0"/>
-          <w:numId w:val="15"/>
-        </w:numPr>
-      </w:pPr>
-      <w:r>
-        <w:rPr>
-          <w:b/>
-          <w:bCs/>
-        </w:rPr>
+        <w:lastRenderedPageBreak/>
         <w:t>Bug Tracking</w:t>
       </w:r>
       <w:r>
-        <w:t>: Jira or Bugzilla.</w:t>
-      </w:r>
-    </w:p>
-    <w:p>
-      <w:pPr>
-        <w:numPr>
-          <w:ilvl w:val="0"/>
-          <w:numId w:val="15"/>
-        </w:numPr>
-      </w:pPr>
-      <w:r>
-        <w:rPr>
-          <w:b/>
-          <w:bCs/>
-        </w:rPr>
-        <w:t>Cross-Browser Testing</w:t>
-      </w:r>
-      <w:r>
-        <w:t>: BrowserStack or Sauce Labs.</w:t>
+        <w:t>: Jira.</w:t>
       </w:r>
     </w:p>
     <w:p>
@@ -2233,6 +3765,7 @@
       <w:pPr>
         <w:pStyle w:val="Heading1"/>
       </w:pPr>
+      <w:bookmarkStart w:id="18" w:name="_Toc180012158"/>
       <w:r>
         <w:t>1</w:t>
       </w:r>
@@ -2242,6 +3775,7 @@
       <w:r>
         <w:t>. Risk Management</w:t>
       </w:r>
+      <w:bookmarkEnd w:id="18"/>
     </w:p>
     <w:tbl>
       <w:tblPr>
@@ -2256,10 +3790,10 @@
         <w:tblLook w:val="04A0" w:firstRow="1" w:lastRow="0" w:firstColumn="1" w:lastColumn="0" w:noHBand="0" w:noVBand="1"/>
       </w:tblPr>
       <w:tblGrid>
-        <w:gridCol w:w="2629"/>
+        <w:gridCol w:w="3767"/>
         <w:gridCol w:w="999"/>
-        <w:gridCol w:w="815"/>
-        <w:gridCol w:w="4917"/>
+        <w:gridCol w:w="693"/>
+        <w:gridCol w:w="3901"/>
       </w:tblGrid>
       <w:tr>
         <w:trPr>
@@ -2367,7 +3901,7 @@
           </w:tcPr>
           <w:p>
             <w:r>
-              <w:t>Payment gateway failures</w:t>
+              <w:t>The website under test is down with error 400+</w:t>
             </w:r>
           </w:p>
         </w:tc>
@@ -2408,165 +3942,6 @@
           </w:p>
         </w:tc>
       </w:tr>
-      <w:tr>
-        <w:trPr>
-          <w:tblCellSpacing w:w="15" w:type="dxa"/>
-        </w:trPr>
-        <w:tc>
-          <w:tcPr>
-            <w:tcW w:w="0" w:type="auto"/>
-            <w:vAlign w:val="center"/>
-            <w:hideMark/>
-          </w:tcPr>
-          <w:p>
-            <w:r>
-              <w:t>Performance degradation under load</w:t>
-            </w:r>
-          </w:p>
-        </w:tc>
-        <w:tc>
-          <w:tcPr>
-            <w:tcW w:w="0" w:type="auto"/>
-            <w:vAlign w:val="center"/>
-            <w:hideMark/>
-          </w:tcPr>
-          <w:p>
-            <w:r>
-              <w:t>High</w:t>
-            </w:r>
-          </w:p>
-        </w:tc>
-        <w:tc>
-          <w:tcPr>
-            <w:tcW w:w="0" w:type="auto"/>
-            <w:vAlign w:val="center"/>
-            <w:hideMark/>
-          </w:tcPr>
-          <w:p>
-            <w:r>
-              <w:t>High</w:t>
-            </w:r>
-          </w:p>
-        </w:tc>
-        <w:tc>
-          <w:tcPr>
-            <w:tcW w:w="0" w:type="auto"/>
-            <w:vAlign w:val="center"/>
-            <w:hideMark/>
-          </w:tcPr>
-          <w:p>
-            <w:r>
-              <w:t>Conduct load testing early and optimize server performance.</w:t>
-            </w:r>
-          </w:p>
-        </w:tc>
-      </w:tr>
-      <w:tr>
-        <w:trPr>
-          <w:tblCellSpacing w:w="15" w:type="dxa"/>
-        </w:trPr>
-        <w:tc>
-          <w:tcPr>
-            <w:tcW w:w="0" w:type="auto"/>
-            <w:vAlign w:val="center"/>
-            <w:hideMark/>
-          </w:tcPr>
-          <w:p>
-            <w:r>
-              <w:t>Security vulnerabilities</w:t>
-            </w:r>
-          </w:p>
-        </w:tc>
-        <w:tc>
-          <w:tcPr>
-            <w:tcW w:w="0" w:type="auto"/>
-            <w:vAlign w:val="center"/>
-            <w:hideMark/>
-          </w:tcPr>
-          <w:p>
-            <w:r>
-              <w:t>High</w:t>
-            </w:r>
-          </w:p>
-        </w:tc>
-        <w:tc>
-          <w:tcPr>
-            <w:tcW w:w="0" w:type="auto"/>
-            <w:vAlign w:val="center"/>
-            <w:hideMark/>
-          </w:tcPr>
-          <w:p>
-            <w:r>
-              <w:t>Critical</w:t>
-            </w:r>
-          </w:p>
-        </w:tc>
-        <w:tc>
-          <w:tcPr>
-            <w:tcW w:w="0" w:type="auto"/>
-            <w:vAlign w:val="center"/>
-            <w:hideMark/>
-          </w:tcPr>
-          <w:p>
-            <w:r>
-              <w:t>Regular security testing and code reviews.</w:t>
-            </w:r>
-          </w:p>
-        </w:tc>
-      </w:tr>
-      <w:tr>
-        <w:trPr>
-          <w:tblCellSpacing w:w="15" w:type="dxa"/>
-        </w:trPr>
-        <w:tc>
-          <w:tcPr>
-            <w:tcW w:w="0" w:type="auto"/>
-            <w:vAlign w:val="center"/>
-            <w:hideMark/>
-          </w:tcPr>
-          <w:p>
-            <w:r>
-              <w:t>Cross-browser/device issues</w:t>
-            </w:r>
-          </w:p>
-        </w:tc>
-        <w:tc>
-          <w:tcPr>
-            <w:tcW w:w="0" w:type="auto"/>
-            <w:vAlign w:val="center"/>
-            <w:hideMark/>
-          </w:tcPr>
-          <w:p>
-            <w:r>
-              <w:t>Medium</w:t>
-            </w:r>
-          </w:p>
-        </w:tc>
-        <w:tc>
-          <w:tcPr>
-            <w:tcW w:w="0" w:type="auto"/>
-            <w:vAlign w:val="center"/>
-            <w:hideMark/>
-          </w:tcPr>
-          <w:p>
-            <w:r>
-              <w:t>Medium</w:t>
-            </w:r>
-          </w:p>
-        </w:tc>
-        <w:tc>
-          <w:tcPr>
-            <w:tcW w:w="0" w:type="auto"/>
-            <w:vAlign w:val="center"/>
-            <w:hideMark/>
-          </w:tcPr>
-          <w:p>
-            <w:r>
-              <w:t>Comprehensive cross-browser/device testing using real devices and simulators.</w:t>
-            </w:r>
-          </w:p>
-        </w:tc>
-      </w:tr>
     </w:tbl>
     <w:p>
       <w:r>
@@ -2579,6 +3954,7 @@
       <w:pPr>
         <w:pStyle w:val="Heading1"/>
       </w:pPr>
+      <w:bookmarkStart w:id="19" w:name="_Toc180012159"/>
       <w:r>
         <w:t>1</w:t>
       </w:r>
@@ -2588,6 +3964,7 @@
       <w:r>
         <w:t>. Entry and Exit Criteria</w:t>
       </w:r>
+      <w:bookmarkEnd w:id="19"/>
     </w:p>
     <w:p>
       <w:pPr>
@@ -2682,18 +4059,7 @@
         </w:numPr>
       </w:pPr>
       <w:r>
-        <w:t>Performance and security tests meet the agreed-upon benchmarks.</w:t>
-      </w:r>
-    </w:p>
-    <w:p>
-      <w:pPr>
-        <w:numPr>
-          <w:ilvl w:val="0"/>
-          <w:numId w:val="17"/>
-        </w:numPr>
-      </w:pPr>
-      <w:r>
-        <w:t>No major issues are present in usability and cross-browser tests.</w:t>
+        <w:t>No major issues are present in usability tests.</w:t>
       </w:r>
     </w:p>
     <w:p>
@@ -2707,8 +4073,8 @@
       <w:pPr>
         <w:pStyle w:val="Heading1"/>
       </w:pPr>
-      <w:r>
-        <w:lastRenderedPageBreak/>
+      <w:bookmarkStart w:id="20" w:name="_Toc180012160"/>
+      <w:r>
         <w:t>1</w:t>
       </w:r>
       <w:r>
@@ -2717,6 +4083,7 @@
       <w:r>
         <w:t>. Test Reporting</w:t>
       </w:r>
+      <w:bookmarkEnd w:id="20"/>
     </w:p>
     <w:p>
       <w:pPr>
@@ -2759,7 +4126,9 @@
     <w:sectPr>
       <w:pgSz w:w="12240" w:h="15840"/>
       <w:pgMar w:top="1440" w:right="1440" w:bottom="1440" w:left="1440" w:header="720" w:footer="720" w:gutter="0"/>
+      <w:pgNumType w:start="0"/>
       <w:cols w:space="720"/>
+      <w:titlePg/>
       <w:docGrid w:linePitch="360"/>
     </w:sectPr>
   </w:body>
@@ -3533,7 +4902,7 @@
         <w:sz w:val="20"/>
       </w:rPr>
     </w:lvl>
-    <w:lvl w:ilvl="1" w:tentative="1">
+    <w:lvl w:ilvl="1">
       <w:start w:val="1"/>
       <w:numFmt w:val="bullet"/>
       <w:lvlText w:val="o"/>
@@ -4278,7 +5647,7 @@
         <w:sz w:val="20"/>
       </w:rPr>
     </w:lvl>
-    <w:lvl w:ilvl="1" w:tentative="1">
+    <w:lvl w:ilvl="1">
       <w:start w:val="1"/>
       <w:numFmt w:val="bullet"/>
       <w:lvlText w:val="o"/>
@@ -6024,7 +7393,807 @@
       <w:szCs w:val="26"/>
     </w:rPr>
   </w:style>
+  <w:style w:type="paragraph" w:styleId="NoSpacing">
+    <w:name w:val="No Spacing"/>
+    <w:link w:val="NoSpacingChar"/>
+    <w:uiPriority w:val="1"/>
+    <w:qFormat/>
+    <w:rsid w:val="00B146F0"/>
+    <w:pPr>
+      <w:spacing w:after="0" w:line="240" w:lineRule="auto"/>
+    </w:pPr>
+    <w:rPr>
+      <w:rFonts w:eastAsiaTheme="minorEastAsia"/>
+      <w:kern w:val="0"/>
+      <w14:ligatures w14:val="none"/>
+    </w:rPr>
+  </w:style>
+  <w:style w:type="character" w:customStyle="1" w:styleId="NoSpacingChar">
+    <w:name w:val="No Spacing Char"/>
+    <w:basedOn w:val="DefaultParagraphFont"/>
+    <w:link w:val="NoSpacing"/>
+    <w:uiPriority w:val="1"/>
+    <w:rsid w:val="00B146F0"/>
+    <w:rPr>
+      <w:rFonts w:eastAsiaTheme="minorEastAsia"/>
+      <w:kern w:val="0"/>
+      <w14:ligatures w14:val="none"/>
+    </w:rPr>
+  </w:style>
+  <w:style w:type="paragraph" w:styleId="TOCHeading">
+    <w:name w:val="TOC Heading"/>
+    <w:basedOn w:val="Heading1"/>
+    <w:next w:val="Normal"/>
+    <w:uiPriority w:val="39"/>
+    <w:unhideWhenUsed/>
+    <w:qFormat/>
+    <w:rsid w:val="00B146F0"/>
+    <w:pPr>
+      <w:outlineLvl w:val="9"/>
+    </w:pPr>
+    <w:rPr>
+      <w:kern w:val="0"/>
+      <w14:ligatures w14:val="none"/>
+    </w:rPr>
+  </w:style>
+  <w:style w:type="paragraph" w:styleId="TOC1">
+    <w:name w:val="toc 1"/>
+    <w:basedOn w:val="Normal"/>
+    <w:next w:val="Normal"/>
+    <w:autoRedefine/>
+    <w:uiPriority w:val="39"/>
+    <w:unhideWhenUsed/>
+    <w:rsid w:val="00B146F0"/>
+    <w:pPr>
+      <w:spacing w:after="100"/>
+    </w:pPr>
+  </w:style>
+  <w:style w:type="paragraph" w:styleId="TOC2">
+    <w:name w:val="toc 2"/>
+    <w:basedOn w:val="Normal"/>
+    <w:next w:val="Normal"/>
+    <w:autoRedefine/>
+    <w:uiPriority w:val="39"/>
+    <w:unhideWhenUsed/>
+    <w:rsid w:val="00B146F0"/>
+    <w:pPr>
+      <w:spacing w:after="100"/>
+      <w:ind w:left="220"/>
+    </w:pPr>
+  </w:style>
+  <w:style w:type="character" w:styleId="Hyperlink">
+    <w:name w:val="Hyperlink"/>
+    <w:basedOn w:val="DefaultParagraphFont"/>
+    <w:uiPriority w:val="99"/>
+    <w:unhideWhenUsed/>
+    <w:rsid w:val="00B146F0"/>
+    <w:rPr>
+      <w:color w:val="0563C1" w:themeColor="hyperlink"/>
+      <w:u w:val="single"/>
+    </w:rPr>
+  </w:style>
+  <w:style w:type="character" w:styleId="UnresolvedMention">
+    <w:name w:val="Unresolved Mention"/>
+    <w:basedOn w:val="DefaultParagraphFont"/>
+    <w:uiPriority w:val="99"/>
+    <w:semiHidden/>
+    <w:unhideWhenUsed/>
+    <w:rsid w:val="00B146F0"/>
+    <w:rPr>
+      <w:color w:val="605E5C"/>
+      <w:shd w:val="clear" w:color="auto" w:fill="E1DFDD"/>
+    </w:rPr>
+  </w:style>
 </w:styles>
+</file>
+
+<file path=word/glossary/document.xml><?xml version="1.0" encoding="utf-8"?>
+<w:glossaryDocument xmlns:wpc="http://schemas.microsoft.com/office/word/2010/wordprocessingCanvas" xmlns:cx="http://schemas.microsoft.com/office/drawing/2014/chartex" xmlns:cx1="http://schemas.microsoft.com/office/drawing/2015/9/8/chartex" xmlns:cx2="http://schemas.microsoft.com/office/drawing/2015/10/21/chartex" xmlns:cx3="http://schemas.microsoft.com/office/drawing/2016/5/9/chartex" xmlns:cx4="http://schemas.microsoft.com/office/drawing/2016/5/10/chartex" xmlns:cx5="http://schemas.microsoft.com/office/drawing/2016/5/11/chartex" xmlns:cx6="http://schemas.microsoft.com/office/drawing/2016/5/12/chartex" xmlns:cx7="http://schemas.microsoft.com/office/drawing/2016/5/13/chartex" xmlns:cx8="http://schemas.microsoft.com/office/drawing/2016/5/14/chartex" xmlns:mc="http://schemas.openxmlformats.org/markup-compatibility/2006" xmlns:aink="http://schemas.microsoft.com/office/drawing/2016/ink" xmlns:am3d="http://schemas.microsoft.com/office/drawing/2017/model3d" xmlns:o="urn:schemas-microsoft-com:office:office" xmlns:oel="http://schemas.microsoft.com/office/2019/extlst" xmlns:r="http://schemas.openxmlformats.org/officeDocument/2006/relationships" xmlns:m="http://schemas.openxmlformats.org/officeDocument/2006/math" xmlns:v="urn:schemas-microsoft-com:vml" xmlns:wp14="http://schemas.microsoft.com/office/word/2010/wordprocessingDrawing" xmlns:wp="http://schemas.openxmlformats.org/drawingml/2006/wordprocessingDrawing" xmlns:w10="urn:schemas-microsoft-com:office:word" xmlns:w="http://schemas.openxmlformats.org/wordprocessingml/2006/main" xmlns:w14="http://schemas.microsoft.com/office/word/2010/wordml" xmlns:w15="http://schemas.microsoft.com/office/word/2012/wordml" xmlns:w16cex="http://schemas.microsoft.com/office/word/2018/wordml/cex" xmlns:w16cid="http://schemas.microsoft.com/office/word/2016/wordml/cid" xmlns:w16="http://schemas.microsoft.com/office/word/2018/wordml" xmlns:w16du="http://schemas.microsoft.com/office/word/2023/wordml/word16du" xmlns:w16sdtdh="http://schemas.microsoft.com/office/word/2020/wordml/sdtdatahash" xmlns:w16se="http://schemas.microsoft.com/office/word/2015/wordml/symex" xmlns:wpg="http://schemas.microsoft.com/office/word/2010/wordprocessingGroup" xmlns:wpi="http://schemas.microsoft.com/office/word/2010/wordprocessingInk" xmlns:wne="http://schemas.microsoft.com/office/word/2006/wordml" xmlns:wps="http://schemas.microsoft.com/office/word/2010/wordprocessingShape" mc:Ignorable="w14 w15 w16se w16cid w16 w16cex w16sdtdh w16du wp14">
+  <w:docParts>
+    <w:docPart>
+      <w:docPartPr>
+        <w:name w:val="55435E6BD5284034A662BD3CE2AD0CB9"/>
+        <w:category>
+          <w:name w:val="General"/>
+          <w:gallery w:val="placeholder"/>
+        </w:category>
+        <w:types>
+          <w:type w:val="bbPlcHdr"/>
+        </w:types>
+        <w:behaviors>
+          <w:behavior w:val="content"/>
+        </w:behaviors>
+        <w:guid w:val="{3C33C2D3-298D-49E2-92E4-1B249C29EF9C}"/>
+      </w:docPartPr>
+      <w:docPartBody>
+        <w:p>
+          <w:pPr>
+            <w:pStyle w:val="55435E6BD5284034A662BD3CE2AD0CB9"/>
+          </w:pPr>
+          <w:r>
+            <w:rPr>
+              <w:color w:val="2F5496" w:themeColor="accent1" w:themeShade="BF"/>
+              <w:sz w:val="24"/>
+              <w:szCs w:val="24"/>
+            </w:rPr>
+            <w:t>[Company name]</w:t>
+          </w:r>
+        </w:p>
+      </w:docPartBody>
+    </w:docPart>
+    <w:docPart>
+      <w:docPartPr>
+        <w:name w:val="5870155FC5BA4AA3943B642E8E93461D"/>
+        <w:category>
+          <w:name w:val="General"/>
+          <w:gallery w:val="placeholder"/>
+        </w:category>
+        <w:types>
+          <w:type w:val="bbPlcHdr"/>
+        </w:types>
+        <w:behaviors>
+          <w:behavior w:val="content"/>
+        </w:behaviors>
+        <w:guid w:val="{6D1382D1-6A6F-4BBD-9E1F-C24D21A37D6C}"/>
+      </w:docPartPr>
+      <w:docPartBody>
+        <w:p>
+          <w:pPr>
+            <w:pStyle w:val="5870155FC5BA4AA3943B642E8E93461D"/>
+          </w:pPr>
+          <w:r>
+            <w:rPr>
+              <w:rFonts w:asciiTheme="majorHAnsi" w:eastAsiaTheme="majorEastAsia" w:hAnsiTheme="majorHAnsi" w:cstheme="majorBidi"/>
+              <w:color w:val="4472C4" w:themeColor="accent1"/>
+              <w:sz w:val="88"/>
+              <w:szCs w:val="88"/>
+            </w:rPr>
+            <w:t>[Document title]</w:t>
+          </w:r>
+        </w:p>
+      </w:docPartBody>
+    </w:docPart>
+    <w:docPart>
+      <w:docPartPr>
+        <w:name w:val="7565F856BB2541A6A883886EBA80CA4C"/>
+        <w:category>
+          <w:name w:val="General"/>
+          <w:gallery w:val="placeholder"/>
+        </w:category>
+        <w:types>
+          <w:type w:val="bbPlcHdr"/>
+        </w:types>
+        <w:behaviors>
+          <w:behavior w:val="content"/>
+        </w:behaviors>
+        <w:guid w:val="{EFD89514-1F51-439B-BD55-386A902BE5E8}"/>
+      </w:docPartPr>
+      <w:docPartBody>
+        <w:p>
+          <w:pPr>
+            <w:pStyle w:val="7565F856BB2541A6A883886EBA80CA4C"/>
+          </w:pPr>
+          <w:r>
+            <w:rPr>
+              <w:color w:val="2F5496" w:themeColor="accent1" w:themeShade="BF"/>
+              <w:sz w:val="24"/>
+              <w:szCs w:val="24"/>
+            </w:rPr>
+            <w:t>[Document subtitle]</w:t>
+          </w:r>
+        </w:p>
+      </w:docPartBody>
+    </w:docPart>
+    <w:docPart>
+      <w:docPartPr>
+        <w:name w:val="A1D038CC4D7A4589974D525B341B3C4C"/>
+        <w:category>
+          <w:name w:val="General"/>
+          <w:gallery w:val="placeholder"/>
+        </w:category>
+        <w:types>
+          <w:type w:val="bbPlcHdr"/>
+        </w:types>
+        <w:behaviors>
+          <w:behavior w:val="content"/>
+        </w:behaviors>
+        <w:guid w:val="{8CA031C8-B830-4F66-BC96-7C021B992AFC}"/>
+      </w:docPartPr>
+      <w:docPartBody>
+        <w:p>
+          <w:pPr>
+            <w:pStyle w:val="A1D038CC4D7A4589974D525B341B3C4C"/>
+          </w:pPr>
+          <w:r>
+            <w:rPr>
+              <w:color w:val="4472C4" w:themeColor="accent1"/>
+              <w:sz w:val="28"/>
+              <w:szCs w:val="28"/>
+            </w:rPr>
+            <w:t>[Author name]</w:t>
+          </w:r>
+        </w:p>
+      </w:docPartBody>
+    </w:docPart>
+    <w:docPart>
+      <w:docPartPr>
+        <w:name w:val="72DBF7030A26456B9252D5B0D3AC9B5B"/>
+        <w:category>
+          <w:name w:val="General"/>
+          <w:gallery w:val="placeholder"/>
+        </w:category>
+        <w:types>
+          <w:type w:val="bbPlcHdr"/>
+        </w:types>
+        <w:behaviors>
+          <w:behavior w:val="content"/>
+        </w:behaviors>
+        <w:guid w:val="{357D5290-9C56-4788-8CC7-923AE00A827D}"/>
+      </w:docPartPr>
+      <w:docPartBody>
+        <w:p>
+          <w:pPr>
+            <w:pStyle w:val="72DBF7030A26456B9252D5B0D3AC9B5B"/>
+          </w:pPr>
+          <w:r>
+            <w:rPr>
+              <w:color w:val="4472C4" w:themeColor="accent1"/>
+              <w:sz w:val="28"/>
+              <w:szCs w:val="28"/>
+            </w:rPr>
+            <w:t>[Date]</w:t>
+          </w:r>
+        </w:p>
+      </w:docPartBody>
+    </w:docPart>
+  </w:docParts>
+</w:glossaryDocument>
+</file>
+
+<file path=word/glossary/fontTable.xml><?xml version="1.0" encoding="utf-8"?>
+<w:fonts xmlns:mc="http://schemas.openxmlformats.org/markup-compatibility/2006" xmlns:r="http://schemas.openxmlformats.org/officeDocument/2006/relationships" xmlns:w="http://schemas.openxmlformats.org/wordprocessingml/2006/main" xmlns:w14="http://schemas.microsoft.com/office/word/2010/wordml" xmlns:w15="http://schemas.microsoft.com/office/word/2012/wordml" xmlns:w16cex="http://schemas.microsoft.com/office/word/2018/wordml/cex" xmlns:w16cid="http://schemas.microsoft.com/office/word/2016/wordml/cid" xmlns:w16="http://schemas.microsoft.com/office/word/2018/wordml" xmlns:w16du="http://schemas.microsoft.com/office/word/2023/wordml/word16du" xmlns:w16sdtdh="http://schemas.microsoft.com/office/word/2020/wordml/sdtdatahash" xmlns:w16se="http://schemas.microsoft.com/office/word/2015/wordml/symex" mc:Ignorable="w14 w15 w16se w16cid w16 w16cex w16sdtdh w16du">
+  <w:font w:name="Symbol">
+    <w:panose1 w:val="05050102010706020507"/>
+    <w:charset w:val="02"/>
+    <w:family w:val="roman"/>
+    <w:pitch w:val="variable"/>
+    <w:sig w:usb0="00000000" w:usb1="10000000" w:usb2="00000000" w:usb3="00000000" w:csb0="80000000" w:csb1="00000000"/>
+  </w:font>
+  <w:font w:name="Times New Roman">
+    <w:panose1 w:val="02020603050405020304"/>
+    <w:charset w:val="00"/>
+    <w:family w:val="roman"/>
+    <w:pitch w:val="variable"/>
+    <w:sig w:usb0="E0002EFF" w:usb1="C000785B" w:usb2="00000009" w:usb3="00000000" w:csb0="000001FF" w:csb1="00000000"/>
+  </w:font>
+  <w:font w:name="Courier New">
+    <w:panose1 w:val="02070309020205020404"/>
+    <w:charset w:val="00"/>
+    <w:family w:val="modern"/>
+    <w:pitch w:val="fixed"/>
+    <w:sig w:usb0="E0002EFF" w:usb1="C0007843" w:usb2="00000009" w:usb3="00000000" w:csb0="000001FF" w:csb1="00000000"/>
+  </w:font>
+  <w:font w:name="Wingdings">
+    <w:panose1 w:val="05000000000000000000"/>
+    <w:charset w:val="02"/>
+    <w:family w:val="auto"/>
+    <w:pitch w:val="variable"/>
+    <w:sig w:usb0="00000000" w:usb1="10000000" w:usb2="00000000" w:usb3="00000000" w:csb0="80000000" w:csb1="00000000"/>
+  </w:font>
+  <w:font w:name="Calibri">
+    <w:panose1 w:val="020F0502020204030204"/>
+    <w:charset w:val="00"/>
+    <w:family w:val="swiss"/>
+    <w:pitch w:val="variable"/>
+    <w:sig w:usb0="E4002EFF" w:usb1="C000247B" w:usb2="00000009" w:usb3="00000000" w:csb0="000001FF" w:csb1="00000000"/>
+  </w:font>
+  <w:font w:name="Calibri Light">
+    <w:panose1 w:val="020F0302020204030204"/>
+    <w:charset w:val="00"/>
+    <w:family w:val="swiss"/>
+    <w:pitch w:val="variable"/>
+    <w:sig w:usb0="E4002EFF" w:usb1="C000247B" w:usb2="00000009" w:usb3="00000000" w:csb0="000001FF" w:csb1="00000000"/>
+  </w:font>
+</w:fonts>
+</file>
+
+<file path=word/glossary/settings.xml><?xml version="1.0" encoding="utf-8"?>
+<w:settings xmlns:mc="http://schemas.openxmlformats.org/markup-compatibility/2006" xmlns:o="urn:schemas-microsoft-com:office:office" xmlns:r="http://schemas.openxmlformats.org/officeDocument/2006/relationships" xmlns:m="http://schemas.openxmlformats.org/officeDocument/2006/math" xmlns:v="urn:schemas-microsoft-com:vml" xmlns:w10="urn:schemas-microsoft-com:office:word" xmlns:w="http://schemas.openxmlformats.org/wordprocessingml/2006/main" xmlns:w14="http://schemas.microsoft.com/office/word/2010/wordml" xmlns:w15="http://schemas.microsoft.com/office/word/2012/wordml" xmlns:w16cex="http://schemas.microsoft.com/office/word/2018/wordml/cex" xmlns:w16cid="http://schemas.microsoft.com/office/word/2016/wordml/cid" xmlns:w16="http://schemas.microsoft.com/office/word/2018/wordml" xmlns:w16du="http://schemas.microsoft.com/office/word/2023/wordml/word16du" xmlns:w16sdtdh="http://schemas.microsoft.com/office/word/2020/wordml/sdtdatahash" xmlns:w16se="http://schemas.microsoft.com/office/word/2015/wordml/symex" xmlns:sl="http://schemas.openxmlformats.org/schemaLibrary/2006/main" mc:Ignorable="w14 w15 w16se w16cid w16 w16cex w16sdtdh w16du">
+  <w:view w:val="normal"/>
+  <w:defaultTabStop w:val="720"/>
+  <w:characterSpacingControl w:val="doNotCompress"/>
+  <w:compat>
+    <w:useFELayout/>
+    <w:compatSetting w:name="compatibilityMode" w:uri="http://schemas.microsoft.com/office/word" w:val="15"/>
+    <w:compatSetting w:name="overrideTableStyleFontSizeAndJustification" w:uri="http://schemas.microsoft.com/office/word" w:val="1"/>
+    <w:compatSetting w:name="enableOpenTypeFeatures" w:uri="http://schemas.microsoft.com/office/word" w:val="1"/>
+    <w:compatSetting w:name="doNotFlipMirrorIndents" w:uri="http://schemas.microsoft.com/office/word" w:val="1"/>
+    <w:compatSetting w:name="differentiateMultirowTableHeaders" w:uri="http://schemas.microsoft.com/office/word" w:val="1"/>
+    <w:compatSetting w:name="useWord2013TrackBottomHyphenation" w:uri="http://schemas.microsoft.com/office/word" w:val="0"/>
+  </w:compat>
+  <w:rsids>
+    <w:rsidRoot w:val="00135723"/>
+    <w:rsid w:val="00135723"/>
+    <w:rsid w:val="002F1659"/>
+    <w:rsid w:val="00E85656"/>
+  </w:rsids>
+  <m:mathPr>
+    <m:mathFont m:val="Cambria Math"/>
+    <m:brkBin m:val="before"/>
+    <m:brkBinSub m:val="--"/>
+    <m:smallFrac m:val="0"/>
+    <m:dispDef/>
+    <m:lMargin m:val="0"/>
+    <m:rMargin m:val="0"/>
+    <m:defJc m:val="centerGroup"/>
+    <m:wrapIndent m:val="1440"/>
+    <m:intLim m:val="subSup"/>
+    <m:naryLim m:val="undOvr"/>
+  </m:mathPr>
+  <w:themeFontLang w:val="en-US"/>
+  <w:clrSchemeMapping w:bg1="light1" w:t1="dark1" w:bg2="light2" w:t2="dark2" w:accent1="accent1" w:accent2="accent2" w:accent3="accent3" w:accent4="accent4" w:accent5="accent5" w:accent6="accent6" w:hyperlink="hyperlink" w:followedHyperlink="followedHyperlink"/>
+  <w:decimalSymbol w:val="."/>
+  <w:listSeparator w:val=","/>
+  <w15:chartTrackingRefBased/>
+</w:settings>
+</file>
+
+<file path=word/glossary/styles.xml><?xml version="1.0" encoding="utf-8"?>
+<w:styles xmlns:mc="http://schemas.openxmlformats.org/markup-compatibility/2006" xmlns:r="http://schemas.openxmlformats.org/officeDocument/2006/relationships" xmlns:w="http://schemas.openxmlformats.org/wordprocessingml/2006/main" xmlns:w14="http://schemas.microsoft.com/office/word/2010/wordml" xmlns:w15="http://schemas.microsoft.com/office/word/2012/wordml" xmlns:w16cex="http://schemas.microsoft.com/office/word/2018/wordml/cex" xmlns:w16cid="http://schemas.microsoft.com/office/word/2016/wordml/cid" xmlns:w16="http://schemas.microsoft.com/office/word/2018/wordml" xmlns:w16du="http://schemas.microsoft.com/office/word/2023/wordml/word16du" xmlns:w16sdtdh="http://schemas.microsoft.com/office/word/2020/wordml/sdtdatahash" xmlns:w16se="http://schemas.microsoft.com/office/word/2015/wordml/symex" mc:Ignorable="w14 w15 w16se w16cid w16 w16cex w16sdtdh w16du">
+  <w:docDefaults>
+    <w:rPrDefault>
+      <w:rPr>
+        <w:rFonts w:asciiTheme="minorHAnsi" w:eastAsiaTheme="minorEastAsia" w:hAnsiTheme="minorHAnsi" w:cstheme="minorBidi"/>
+        <w:kern w:val="2"/>
+        <w:sz w:val="22"/>
+        <w:szCs w:val="22"/>
+        <w:lang w:val="en-US" w:eastAsia="en-US" w:bidi="ar-SA"/>
+        <w14:ligatures w14:val="standardContextual"/>
+      </w:rPr>
+    </w:rPrDefault>
+    <w:pPrDefault>
+      <w:pPr>
+        <w:spacing w:after="160" w:line="259" w:lineRule="auto"/>
+      </w:pPr>
+    </w:pPrDefault>
+  </w:docDefaults>
+  <w:latentStyles w:defLockedState="0" w:defUIPriority="99" w:defSemiHidden="0" w:defUnhideWhenUsed="0" w:defQFormat="0" w:count="376">
+    <w:lsdException w:name="Normal" w:uiPriority="0" w:qFormat="1"/>
+    <w:lsdException w:name="heading 1" w:uiPriority="9" w:qFormat="1"/>
+    <w:lsdException w:name="heading 2" w:semiHidden="1" w:uiPriority="9" w:unhideWhenUsed="1" w:qFormat="1"/>
+    <w:lsdException w:name="heading 3" w:semiHidden="1" w:uiPriority="9" w:unhideWhenUsed="1" w:qFormat="1"/>
+    <w:lsdException w:name="heading 4" w:semiHidden="1" w:uiPriority="9" w:unhideWhenUsed="1" w:qFormat="1"/>
+    <w:lsdException w:name="heading 5" w:semiHidden="1" w:uiPriority="9" w:unhideWhenUsed="1" w:qFormat="1"/>
+    <w:lsdException w:name="heading 6" w:semiHidden="1" w:uiPriority="9" w:unhideWhenUsed="1" w:qFormat="1"/>
+    <w:lsdException w:name="heading 7" w:semiHidden="1" w:uiPriority="9" w:unhideWhenUsed="1" w:qFormat="1"/>
+    <w:lsdException w:name="heading 8" w:semiHidden="1" w:uiPriority="9" w:unhideWhenUsed="1" w:qFormat="1"/>
+    <w:lsdException w:name="heading 9" w:semiHidden="1" w:uiPriority="9" w:unhideWhenUsed="1" w:qFormat="1"/>
+    <w:lsdException w:name="index 1" w:semiHidden="1" w:unhideWhenUsed="1"/>
+    <w:lsdException w:name="index 2" w:semiHidden="1" w:unhideWhenUsed="1"/>
+    <w:lsdException w:name="index 3" w:semiHidden="1" w:unhideWhenUsed="1"/>
+    <w:lsdException w:name="index 4" w:semiHidden="1" w:unhideWhenUsed="1"/>
+    <w:lsdException w:name="index 5" w:semiHidden="1" w:unhideWhenUsed="1"/>
+    <w:lsdException w:name="index 6" w:semiHidden="1" w:unhideWhenUsed="1"/>
+    <w:lsdException w:name="index 7" w:semiHidden="1" w:unhideWhenUsed="1"/>
+    <w:lsdException w:name="index 8" w:semiHidden="1" w:unhideWhenUsed="1"/>
+    <w:lsdException w:name="index 9" w:semiHidden="1" w:unhideWhenUsed="1"/>
+    <w:lsdException w:name="toc 1" w:semiHidden="1" w:uiPriority="39" w:unhideWhenUsed="1"/>
+    <w:lsdException w:name="toc 2" w:semiHidden="1" w:uiPriority="39" w:unhideWhenUsed="1"/>
+    <w:lsdException w:name="toc 3" w:semiHidden="1" w:uiPriority="39" w:unhideWhenUsed="1"/>
+    <w:lsdException w:name="toc 4" w:semiHidden="1" w:uiPriority="39" w:unhideWhenUsed="1"/>
+    <w:lsdException w:name="toc 5" w:semiHidden="1" w:uiPriority="39" w:unhideWhenUsed="1"/>
+    <w:lsdException w:name="toc 6" w:semiHidden="1" w:uiPriority="39" w:unhideWhenUsed="1"/>
+    <w:lsdException w:name="toc 7" w:semiHidden="1" w:uiPriority="39" w:unhideWhenUsed="1"/>
+    <w:lsdException w:name="toc 8" w:semiHidden="1" w:uiPriority="39" w:unhideWhenUsed="1"/>
+    <w:lsdException w:name="toc 9" w:semiHidden="1" w:uiPriority="39" w:unhideWhenUsed="1"/>
+    <w:lsdException w:name="Normal Indent" w:semiHidden="1" w:unhideWhenUsed="1"/>
+    <w:lsdException w:name="footnote text" w:semiHidden="1" w:unhideWhenUsed="1"/>
+    <w:lsdException w:name="annotation text" w:semiHidden="1" w:unhideWhenUsed="1"/>
+    <w:lsdException w:name="header" w:semiHidden="1" w:unhideWhenUsed="1"/>
+    <w:lsdException w:name="footer" w:semiHidden="1" w:unhideWhenUsed="1"/>
+    <w:lsdException w:name="index heading" w:semiHidden="1" w:unhideWhenUsed="1"/>
+    <w:lsdException w:name="caption" w:semiHidden="1" w:uiPriority="35" w:unhideWhenUsed="1" w:qFormat="1"/>
+    <w:lsdException w:name="table of figures" w:semiHidden="1" w:unhideWhenUsed="1"/>
+    <w:lsdException w:name="envelope address" w:semiHidden="1" w:unhideWhenUsed="1"/>
+    <w:lsdException w:name="envelope return" w:semiHidden="1" w:unhideWhenUsed="1"/>
+    <w:lsdException w:name="footnote reference" w:semiHidden="1" w:unhideWhenUsed="1"/>
+    <w:lsdException w:name="annotation reference" w:semiHidden="1" w:unhideWhenUsed="1"/>
+    <w:lsdException w:name="line number" w:semiHidden="1" w:unhideWhenUsed="1"/>
+    <w:lsdException w:name="page number" w:semiHidden="1" w:unhideWhenUsed="1"/>
+    <w:lsdException w:name="endnote reference" w:semiHidden="1" w:unhideWhenUsed="1"/>
+    <w:lsdException w:name="endnote text" w:semiHidden="1" w:unhideWhenUsed="1"/>
+    <w:lsdException w:name="table of authorities" w:semiHidden="1" w:unhideWhenUsed="1"/>
+    <w:lsdException w:name="macro" w:semiHidden="1" w:unhideWhenUsed="1"/>
+    <w:lsdException w:name="toa heading" w:semiHidden="1" w:unhideWhenUsed="1"/>
+    <w:lsdException w:name="List" w:semiHidden="1" w:unhideWhenUsed="1"/>
+    <w:lsdException w:name="List Bullet" w:semiHidden="1" w:unhideWhenUsed="1"/>
+    <w:lsdException w:name="List Number" w:semiHidden="1" w:unhideWhenUsed="1"/>
+    <w:lsdException w:name="List 2" w:semiHidden="1" w:unhideWhenUsed="1"/>
+    <w:lsdException w:name="List 3" w:semiHidden="1" w:unhideWhenUsed="1"/>
+    <w:lsdException w:name="List 4" w:semiHidden="1" w:unhideWhenUsed="1"/>
+    <w:lsdException w:name="List 5" w:semiHidden="1" w:unhideWhenUsed="1"/>
+    <w:lsdException w:name="List Bullet 2" w:semiHidden="1" w:unhideWhenUsed="1"/>
+    <w:lsdException w:name="List Bullet 3" w:semiHidden="1" w:unhideWhenUsed="1"/>
+    <w:lsdException w:name="List Bullet 4" w:semiHidden="1" w:unhideWhenUsed="1"/>
+    <w:lsdException w:name="List Bullet 5" w:semiHidden="1" w:unhideWhenUsed="1"/>
+    <w:lsdException w:name="List Number 2" w:semiHidden="1" w:unhideWhenUsed="1"/>
+    <w:lsdException w:name="List Number 3" w:semiHidden="1" w:unhideWhenUsed="1"/>
+    <w:lsdException w:name="List Number 4" w:semiHidden="1" w:unhideWhenUsed="1"/>
+    <w:lsdException w:name="List Number 5" w:semiHidden="1" w:unhideWhenUsed="1"/>
+    <w:lsdException w:name="Title" w:uiPriority="10" w:qFormat="1"/>
+    <w:lsdException w:name="Closing" w:semiHidden="1" w:unhideWhenUsed="1"/>
+    <w:lsdException w:name="Signature" w:semiHidden="1" w:unhideWhenUsed="1"/>
+    <w:lsdException w:name="Default Paragraph Font" w:semiHidden="1" w:uiPriority="1" w:unhideWhenUsed="1"/>
+    <w:lsdException w:name="Body Text" w:semiHidden="1" w:unhideWhenUsed="1"/>
+    <w:lsdException w:name="Body Text Indent" w:semiHidden="1" w:unhideWhenUsed="1"/>
+    <w:lsdException w:name="List Continue" w:semiHidden="1" w:unhideWhenUsed="1"/>
+    <w:lsdException w:name="List Continue 2" w:semiHidden="1" w:unhideWhenUsed="1"/>
+    <w:lsdException w:name="List Continue 3" w:semiHidden="1" w:unhideWhenUsed="1"/>
+    <w:lsdException w:name="List Continue 4" w:semiHidden="1" w:unhideWhenUsed="1"/>
+    <w:lsdException w:name="List Continue 5" w:semiHidden="1" w:unhideWhenUsed="1"/>
+    <w:lsdException w:name="Message Header" w:semiHidden="1" w:unhideWhenUsed="1"/>
+    <w:lsdException w:name="Subtitle" w:uiPriority="11" w:qFormat="1"/>
+    <w:lsdException w:name="Salutation" w:semiHidden="1" w:unhideWhenUsed="1"/>
+    <w:lsdException w:name="Date" w:semiHidden="1" w:unhideWhenUsed="1"/>
+    <w:lsdException w:name="Body Text First Indent" w:semiHidden="1" w:unhideWhenUsed="1"/>
+    <w:lsdException w:name="Body Text First Indent 2" w:semiHidden="1" w:unhideWhenUsed="1"/>
+    <w:lsdException w:name="Note Heading" w:semiHidden="1" w:unhideWhenUsed="1"/>
+    <w:lsdException w:name="Body Text 2" w:semiHidden="1" w:unhideWhenUsed="1"/>
+    <w:lsdException w:name="Body Text 3" w:semiHidden="1" w:unhideWhenUsed="1"/>
+    <w:lsdException w:name="Body Text Indent 2" w:semiHidden="1" w:unhideWhenUsed="1"/>
+    <w:lsdException w:name="Body Text Indent 3" w:semiHidden="1" w:unhideWhenUsed="1"/>
+    <w:lsdException w:name="Block Text" w:semiHidden="1" w:unhideWhenUsed="1"/>
+    <w:lsdException w:name="Hyperlink" w:semiHidden="1" w:unhideWhenUsed="1"/>
+    <w:lsdException w:name="FollowedHyperlink" w:semiHidden="1" w:unhideWhenUsed="1"/>
+    <w:lsdException w:name="Strong" w:uiPriority="22" w:qFormat="1"/>
+    <w:lsdException w:name="Emphasis" w:uiPriority="20" w:qFormat="1"/>
+    <w:lsdException w:name="Document Map" w:semiHidden="1" w:unhideWhenUsed="1"/>
+    <w:lsdException w:name="Plain Text" w:semiHidden="1" w:unhideWhenUsed="1"/>
+    <w:lsdException w:name="E-mail Signature" w:semiHidden="1" w:unhideWhenUsed="1"/>
+    <w:lsdException w:name="HTML Top of Form" w:semiHidden="1" w:unhideWhenUsed="1"/>
+    <w:lsdException w:name="HTML Bottom of Form" w:semiHidden="1" w:unhideWhenUsed="1"/>
+    <w:lsdException w:name="Normal (Web)" w:semiHidden="1" w:unhideWhenUsed="1"/>
+    <w:lsdException w:name="HTML Acronym" w:semiHidden="1" w:unhideWhenUsed="1"/>
+    <w:lsdException w:name="HTML Address" w:semiHidden="1" w:unhideWhenUsed="1"/>
+    <w:lsdException w:name="HTML Cite" w:semiHidden="1" w:unhideWhenUsed="1"/>
+    <w:lsdException w:name="HTML Code" w:semiHidden="1" w:unhideWhenUsed="1"/>
+    <w:lsdException w:name="HTML Definition" w:semiHidden="1" w:unhideWhenUsed="1"/>
+    <w:lsdException w:name="HTML Keyboard" w:semiHidden="1" w:unhideWhenUsed="1"/>
+    <w:lsdException w:name="HTML Preformatted" w:semiHidden="1" w:unhideWhenUsed="1"/>
+    <w:lsdException w:name="HTML Sample" w:semiHidden="1" w:unhideWhenUsed="1"/>
+    <w:lsdException w:name="HTML Typewriter" w:semiHidden="1" w:unhideWhenUsed="1"/>
+    <w:lsdException w:name="HTML Variable" w:semiHidden="1" w:unhideWhenUsed="1"/>
+    <w:lsdException w:name="Normal Table" w:semiHidden="1" w:unhideWhenUsed="1"/>
+    <w:lsdException w:name="annotation subject" w:semiHidden="1" w:unhideWhenUsed="1"/>
+    <w:lsdException w:name="No List" w:semiHidden="1" w:unhideWhenUsed="1"/>
+    <w:lsdException w:name="Outline List 1" w:semiHidden="1" w:unhideWhenUsed="1"/>
+    <w:lsdException w:name="Outline List 2" w:semiHidden="1" w:unhideWhenUsed="1"/>
+    <w:lsdException w:name="Outline List 3" w:semiHidden="1" w:unhideWhenUsed="1"/>
+    <w:lsdException w:name="Table Simple 1" w:semiHidden="1" w:unhideWhenUsed="1"/>
+    <w:lsdException w:name="Table Simple 2" w:semiHidden="1" w:unhideWhenUsed="1"/>
+    <w:lsdException w:name="Table Simple 3" w:semiHidden="1" w:unhideWhenUsed="1"/>
+    <w:lsdException w:name="Table Classic 1" w:semiHidden="1" w:unhideWhenUsed="1"/>
+    <w:lsdException w:name="Table Classic 2" w:semiHidden="1" w:unhideWhenUsed="1"/>
+    <w:lsdException w:name="Table Classic 3" w:semiHidden="1" w:unhideWhenUsed="1"/>
+    <w:lsdException w:name="Table Classic 4" w:semiHidden="1" w:unhideWhenUsed="1"/>
+    <w:lsdException w:name="Table Colorful 1" w:semiHidden="1" w:unhideWhenUsed="1"/>
+    <w:lsdException w:name="Table Colorful 2" w:semiHidden="1" w:unhideWhenUsed="1"/>
+    <w:lsdException w:name="Table Colorful 3" w:semiHidden="1" w:unhideWhenUsed="1"/>
+    <w:lsdException w:name="Table Columns 1" w:semiHidden="1" w:unhideWhenUsed="1"/>
+    <w:lsdException w:name="Table Columns 2" w:semiHidden="1" w:unhideWhenUsed="1"/>
+    <w:lsdException w:name="Table Columns 3" w:semiHidden="1" w:unhideWhenUsed="1"/>
+    <w:lsdException w:name="Table Columns 4" w:semiHidden="1" w:unhideWhenUsed="1"/>
+    <w:lsdException w:name="Table Columns 5" w:semiHidden="1" w:unhideWhenUsed="1"/>
+    <w:lsdException w:name="Table Grid 1" w:semiHidden="1" w:unhideWhenUsed="1"/>
+    <w:lsdException w:name="Table Grid 2" w:semiHidden="1" w:unhideWhenUsed="1"/>
+    <w:lsdException w:name="Table Grid 3" w:semiHidden="1" w:unhideWhenUsed="1"/>
+    <w:lsdException w:name="Table Grid 4" w:semiHidden="1" w:unhideWhenUsed="1"/>
+    <w:lsdException w:name="Table Grid 5" w:semiHidden="1" w:unhideWhenUsed="1"/>
+    <w:lsdException w:name="Table Grid 6" w:semiHidden="1" w:unhideWhenUsed="1"/>
+    <w:lsdException w:name="Table Grid 7" w:semiHidden="1" w:unhideWhenUsed="1"/>
+    <w:lsdException w:name="Table Grid 8" w:semiHidden="1" w:unhideWhenUsed="1"/>
+    <w:lsdException w:name="Table List 1" w:semiHidden="1" w:unhideWhenUsed="1"/>
+    <w:lsdException w:name="Table List 2" w:semiHidden="1" w:unhideWhenUsed="1"/>
+    <w:lsdException w:name="Table List 3" w:semiHidden="1" w:unhideWhenUsed="1"/>
+    <w:lsdException w:name="Table List 4" w:semiHidden="1" w:unhideWhenUsed="1"/>
+    <w:lsdException w:name="Table List 5" w:semiHidden="1" w:unhideWhenUsed="1"/>
+    <w:lsdException w:name="Table List 6" w:semiHidden="1" w:unhideWhenUsed="1"/>
+    <w:lsdException w:name="Table List 7" w:semiHidden="1" w:unhideWhenUsed="1"/>
+    <w:lsdException w:name="Table List 8" w:semiHidden="1" w:unhideWhenUsed="1"/>
+    <w:lsdException w:name="Table 3D effects 1" w:semiHidden="1" w:unhideWhenUsed="1"/>
+    <w:lsdException w:name="Table 3D effects 2" w:semiHidden="1" w:unhideWhenUsed="1"/>
+    <w:lsdException w:name="Table 3D effects 3" w:semiHidden="1" w:unhideWhenUsed="1"/>
+    <w:lsdException w:name="Table Contemporary" w:semiHidden="1" w:unhideWhenUsed="1"/>
+    <w:lsdException w:name="Table Elegant" w:semiHidden="1" w:unhideWhenUsed="1"/>
+    <w:lsdException w:name="Table Professional" w:semiHidden="1" w:unhideWhenUsed="1"/>
+    <w:lsdException w:name="Table Subtle 1" w:semiHidden="1" w:unhideWhenUsed="1"/>
+    <w:lsdException w:name="Table Subtle 2" w:semiHidden="1" w:unhideWhenUsed="1"/>
+    <w:lsdException w:name="Table Web 1" w:semiHidden="1" w:unhideWhenUsed="1"/>
+    <w:lsdException w:name="Table Web 2" w:semiHidden="1" w:unhideWhenUsed="1"/>
+    <w:lsdException w:name="Table Web 3" w:semiHidden="1" w:unhideWhenUsed="1"/>
+    <w:lsdException w:name="Balloon Text" w:semiHidden="1" w:unhideWhenUsed="1"/>
+    <w:lsdException w:name="Table Grid" w:uiPriority="39"/>
+    <w:lsdException w:name="Table Theme" w:semiHidden="1" w:unhideWhenUsed="1"/>
+    <w:lsdException w:name="Placeholder Text" w:semiHidden="1"/>
+    <w:lsdException w:name="No Spacing" w:uiPriority="1" w:qFormat="1"/>
+    <w:lsdException w:name="Light Shading" w:uiPriority="60"/>
+    <w:lsdException w:name="Light List" w:uiPriority="61"/>
+    <w:lsdException w:name="Light Grid" w:uiPriority="62"/>
+    <w:lsdException w:name="Medium Shading 1" w:uiPriority="63"/>
+    <w:lsdException w:name="Medium Shading 2" w:uiPriority="64"/>
+    <w:lsdException w:name="Medium List 1" w:uiPriority="65"/>
+    <w:lsdException w:name="Medium List 2" w:uiPriority="66"/>
+    <w:lsdException w:name="Medium Grid 1" w:uiPriority="67"/>
+    <w:lsdException w:name="Medium Grid 2" w:uiPriority="68"/>
+    <w:lsdException w:name="Medium Grid 3" w:uiPriority="69"/>
+    <w:lsdException w:name="Dark List" w:uiPriority="70"/>
+    <w:lsdException w:name="Colorful Shading" w:uiPriority="71"/>
+    <w:lsdException w:name="Colorful List" w:uiPriority="72"/>
+    <w:lsdException w:name="Colorful Grid" w:uiPriority="73"/>
+    <w:lsdException w:name="Light Shading Accent 1" w:uiPriority="60"/>
+    <w:lsdException w:name="Light List Accent 1" w:uiPriority="61"/>
+    <w:lsdException w:name="Light Grid Accent 1" w:uiPriority="62"/>
+    <w:lsdException w:name="Medium Shading 1 Accent 1" w:uiPriority="63"/>
+    <w:lsdException w:name="Medium Shading 2 Accent 1" w:uiPriority="64"/>
+    <w:lsdException w:name="Medium List 1 Accent 1" w:uiPriority="65"/>
+    <w:lsdException w:name="Revision" w:semiHidden="1"/>
+    <w:lsdException w:name="List Paragraph" w:uiPriority="34" w:qFormat="1"/>
+    <w:lsdException w:name="Quote" w:uiPriority="29" w:qFormat="1"/>
+    <w:lsdException w:name="Intense Quote" w:uiPriority="30" w:qFormat="1"/>
+    <w:lsdException w:name="Medium List 2 Accent 1" w:uiPriority="66"/>
+    <w:lsdException w:name="Medium Grid 1 Accent 1" w:uiPriority="67"/>
+    <w:lsdException w:name="Medium Grid 2 Accent 1" w:uiPriority="68"/>
+    <w:lsdException w:name="Medium Grid 3 Accent 1" w:uiPriority="69"/>
+    <w:lsdException w:name="Dark List Accent 1" w:uiPriority="70"/>
+    <w:lsdException w:name="Colorful Shading Accent 1" w:uiPriority="71"/>
+    <w:lsdException w:name="Colorful List Accent 1" w:uiPriority="72"/>
+    <w:lsdException w:name="Colorful Grid Accent 1" w:uiPriority="73"/>
+    <w:lsdException w:name="Light Shading Accent 2" w:uiPriority="60"/>
+    <w:lsdException w:name="Light List Accent 2" w:uiPriority="61"/>
+    <w:lsdException w:name="Light Grid Accent 2" w:uiPriority="62"/>
+    <w:lsdException w:name="Medium Shading 1 Accent 2" w:uiPriority="63"/>
+    <w:lsdException w:name="Medium Shading 2 Accent 2" w:uiPriority="64"/>
+    <w:lsdException w:name="Medium List 1 Accent 2" w:uiPriority="65"/>
+    <w:lsdException w:name="Medium List 2 Accent 2" w:uiPriority="66"/>
+    <w:lsdException w:name="Medium Grid 1 Accent 2" w:uiPriority="67"/>
+    <w:lsdException w:name="Medium Grid 2 Accent 2" w:uiPriority="68"/>
+    <w:lsdException w:name="Medium Grid 3 Accent 2" w:uiPriority="69"/>
+    <w:lsdException w:name="Dark List Accent 2" w:uiPriority="70"/>
+    <w:lsdException w:name="Colorful Shading Accent 2" w:uiPriority="71"/>
+    <w:lsdException w:name="Colorful List Accent 2" w:uiPriority="72"/>
+    <w:lsdException w:name="Colorful Grid Accent 2" w:uiPriority="73"/>
+    <w:lsdException w:name="Light Shading Accent 3" w:uiPriority="60"/>
+    <w:lsdException w:name="Light List Accent 3" w:uiPriority="61"/>
+    <w:lsdException w:name="Light Grid Accent 3" w:uiPriority="62"/>
+    <w:lsdException w:name="Medium Shading 1 Accent 3" w:uiPriority="63"/>
+    <w:lsdException w:name="Medium Shading 2 Accent 3" w:uiPriority="64"/>
+    <w:lsdException w:name="Medium List 1 Accent 3" w:uiPriority="65"/>
+    <w:lsdException w:name="Medium List 2 Accent 3" w:uiPriority="66"/>
+    <w:lsdException w:name="Medium Grid 1 Accent 3" w:uiPriority="67"/>
+    <w:lsdException w:name="Medium Grid 2 Accent 3" w:uiPriority="68"/>
+    <w:lsdException w:name="Medium Grid 3 Accent 3" w:uiPriority="69"/>
+    <w:lsdException w:name="Dark List Accent 3" w:uiPriority="70"/>
+    <w:lsdException w:name="Colorful Shading Accent 3" w:uiPriority="71"/>
+    <w:lsdException w:name="Colorful List Accent 3" w:uiPriority="72"/>
+    <w:lsdException w:name="Colorful Grid Accent 3" w:uiPriority="73"/>
+    <w:lsdException w:name="Light Shading Accent 4" w:uiPriority="60"/>
+    <w:lsdException w:name="Light List Accent 4" w:uiPriority="61"/>
+    <w:lsdException w:name="Light Grid Accent 4" w:uiPriority="62"/>
+    <w:lsdException w:name="Medium Shading 1 Accent 4" w:uiPriority="63"/>
+    <w:lsdException w:name="Medium Shading 2 Accent 4" w:uiPriority="64"/>
+    <w:lsdException w:name="Medium List 1 Accent 4" w:uiPriority="65"/>
+    <w:lsdException w:name="Medium List 2 Accent 4" w:uiPriority="66"/>
+    <w:lsdException w:name="Medium Grid 1 Accent 4" w:uiPriority="67"/>
+    <w:lsdException w:name="Medium Grid 2 Accent 4" w:uiPriority="68"/>
+    <w:lsdException w:name="Medium Grid 3 Accent 4" w:uiPriority="69"/>
+    <w:lsdException w:name="Dark List Accent 4" w:uiPriority="70"/>
+    <w:lsdException w:name="Colorful Shading Accent 4" w:uiPriority="71"/>
+    <w:lsdException w:name="Colorful List Accent 4" w:uiPriority="72"/>
+    <w:lsdException w:name="Colorful Grid Accent 4" w:uiPriority="73"/>
+    <w:lsdException w:name="Light Shading Accent 5" w:uiPriority="60"/>
+    <w:lsdException w:name="Light List Accent 5" w:uiPriority="61"/>
+    <w:lsdException w:name="Light Grid Accent 5" w:uiPriority="62"/>
+    <w:lsdException w:name="Medium Shading 1 Accent 5" w:uiPriority="63"/>
+    <w:lsdException w:name="Medium Shading 2 Accent 5" w:uiPriority="64"/>
+    <w:lsdException w:name="Medium List 1 Accent 5" w:uiPriority="65"/>
+    <w:lsdException w:name="Medium List 2 Accent 5" w:uiPriority="66"/>
+    <w:lsdException w:name="Medium Grid 1 Accent 5" w:uiPriority="67"/>
+    <w:lsdException w:name="Medium Grid 2 Accent 5" w:uiPriority="68"/>
+    <w:lsdException w:name="Medium Grid 3 Accent 5" w:uiPriority="69"/>
+    <w:lsdException w:name="Dark List Accent 5" w:uiPriority="70"/>
+    <w:lsdException w:name="Colorful Shading Accent 5" w:uiPriority="71"/>
+    <w:lsdException w:name="Colorful List Accent 5" w:uiPriority="72"/>
+    <w:lsdException w:name="Colorful Grid Accent 5" w:uiPriority="73"/>
+    <w:lsdException w:name="Light Shading Accent 6" w:uiPriority="60"/>
+    <w:lsdException w:name="Light List Accent 6" w:uiPriority="61"/>
+    <w:lsdException w:name="Light Grid Accent 6" w:uiPriority="62"/>
+    <w:lsdException w:name="Medium Shading 1 Accent 6" w:uiPriority="63"/>
+    <w:lsdException w:name="Medium Shading 2 Accent 6" w:uiPriority="64"/>
+    <w:lsdException w:name="Medium List 1 Accent 6" w:uiPriority="65"/>
+    <w:lsdException w:name="Medium List 2 Accent 6" w:uiPriority="66"/>
+    <w:lsdException w:name="Medium Grid 1 Accent 6" w:uiPriority="67"/>
+    <w:lsdException w:name="Medium Grid 2 Accent 6" w:uiPriority="68"/>
+    <w:lsdException w:name="Medium Grid 3 Accent 6" w:uiPriority="69"/>
+    <w:lsdException w:name="Dark List Accent 6" w:uiPriority="70"/>
+    <w:lsdException w:name="Colorful Shading Accent 6" w:uiPriority="71"/>
+    <w:lsdException w:name="Colorful List Accent 6" w:uiPriority="72"/>
+    <w:lsdException w:name="Colorful Grid Accent 6" w:uiPriority="73"/>
+    <w:lsdException w:name="Subtle Emphasis" w:uiPriority="19" w:qFormat="1"/>
+    <w:lsdException w:name="Intense Emphasis" w:uiPriority="21" w:qFormat="1"/>
+    <w:lsdException w:name="Subtle Reference" w:uiPriority="31" w:qFormat="1"/>
+    <w:lsdException w:name="Intense Reference" w:uiPriority="32" w:qFormat="1"/>
+    <w:lsdException w:name="Book Title" w:uiPriority="33" w:qFormat="1"/>
+    <w:lsdException w:name="Bibliography" w:semiHidden="1" w:uiPriority="37" w:unhideWhenUsed="1"/>
+    <w:lsdException w:name="TOC Heading" w:semiHidden="1" w:uiPriority="39" w:unhideWhenUsed="1" w:qFormat="1"/>
+    <w:lsdException w:name="Plain Table 1" w:uiPriority="41"/>
+    <w:lsdException w:name="Plain Table 2" w:uiPriority="42"/>
+    <w:lsdException w:name="Plain Table 3" w:uiPriority="43"/>
+    <w:lsdException w:name="Plain Table 4" w:uiPriority="44"/>
+    <w:lsdException w:name="Plain Table 5" w:uiPriority="45"/>
+    <w:lsdException w:name="Grid Table Light" w:uiPriority="40"/>
+    <w:lsdException w:name="Grid Table 1 Light" w:uiPriority="46"/>
+    <w:lsdException w:name="Grid Table 2" w:uiPriority="47"/>
+    <w:lsdException w:name="Grid Table 3" w:uiPriority="48"/>
+    <w:lsdException w:name="Grid Table 4" w:uiPriority="49"/>
+    <w:lsdException w:name="Grid Table 5 Dark" w:uiPriority="50"/>
+    <w:lsdException w:name="Grid Table 6 Colorful" w:uiPriority="51"/>
+    <w:lsdException w:name="Grid Table 7 Colorful" w:uiPriority="52"/>
+    <w:lsdException w:name="Grid Table 1 Light Accent 1" w:uiPriority="46"/>
+    <w:lsdException w:name="Grid Table 2 Accent 1" w:uiPriority="47"/>
+    <w:lsdException w:name="Grid Table 3 Accent 1" w:uiPriority="48"/>
+    <w:lsdException w:name="Grid Table 4 Accent 1" w:uiPriority="49"/>
+    <w:lsdException w:name="Grid Table 5 Dark Accent 1" w:uiPriority="50"/>
+    <w:lsdException w:name="Grid Table 6 Colorful Accent 1" w:uiPriority="51"/>
+    <w:lsdException w:name="Grid Table 7 Colorful Accent 1" w:uiPriority="52"/>
+    <w:lsdException w:name="Grid Table 1 Light Accent 2" w:uiPriority="46"/>
+    <w:lsdException w:name="Grid Table 2 Accent 2" w:uiPriority="47"/>
+    <w:lsdException w:name="Grid Table 3 Accent 2" w:uiPriority="48"/>
+    <w:lsdException w:name="Grid Table 4 Accent 2" w:uiPriority="49"/>
+    <w:lsdException w:name="Grid Table 5 Dark Accent 2" w:uiPriority="50"/>
+    <w:lsdException w:name="Grid Table 6 Colorful Accent 2" w:uiPriority="51"/>
+    <w:lsdException w:name="Grid Table 7 Colorful Accent 2" w:uiPriority="52"/>
+    <w:lsdException w:name="Grid Table 1 Light Accent 3" w:uiPriority="46"/>
+    <w:lsdException w:name="Grid Table 2 Accent 3" w:uiPriority="47"/>
+    <w:lsdException w:name="Grid Table 3 Accent 3" w:uiPriority="48"/>
+    <w:lsdException w:name="Grid Table 4 Accent 3" w:uiPriority="49"/>
+    <w:lsdException w:name="Grid Table 5 Dark Accent 3" w:uiPriority="50"/>
+    <w:lsdException w:name="Grid Table 6 Colorful Accent 3" w:uiPriority="51"/>
+    <w:lsdException w:name="Grid Table 7 Colorful Accent 3" w:uiPriority="52"/>
+    <w:lsdException w:name="Grid Table 1 Light Accent 4" w:uiPriority="46"/>
+    <w:lsdException w:name="Grid Table 2 Accent 4" w:uiPriority="47"/>
+    <w:lsdException w:name="Grid Table 3 Accent 4" w:uiPriority="48"/>
+    <w:lsdException w:name="Grid Table 4 Accent 4" w:uiPriority="49"/>
+    <w:lsdException w:name="Grid Table 5 Dark Accent 4" w:uiPriority="50"/>
+    <w:lsdException w:name="Grid Table 6 Colorful Accent 4" w:uiPriority="51"/>
+    <w:lsdException w:name="Grid Table 7 Colorful Accent 4" w:uiPriority="52"/>
+    <w:lsdException w:name="Grid Table 1 Light Accent 5" w:uiPriority="46"/>
+    <w:lsdException w:name="Grid Table 2 Accent 5" w:uiPriority="47"/>
+    <w:lsdException w:name="Grid Table 3 Accent 5" w:uiPriority="48"/>
+    <w:lsdException w:name="Grid Table 4 Accent 5" w:uiPriority="49"/>
+    <w:lsdException w:name="Grid Table 5 Dark Accent 5" w:uiPriority="50"/>
+    <w:lsdException w:name="Grid Table 6 Colorful Accent 5" w:uiPriority="51"/>
+    <w:lsdException w:name="Grid Table 7 Colorful Accent 5" w:uiPriority="52"/>
+    <w:lsdException w:name="Grid Table 1 Light Accent 6" w:uiPriority="46"/>
+    <w:lsdException w:name="Grid Table 2 Accent 6" w:uiPriority="47"/>
+    <w:lsdException w:name="Grid Table 3 Accent 6" w:uiPriority="48"/>
+    <w:lsdException w:name="Grid Table 4 Accent 6" w:uiPriority="49"/>
+    <w:lsdException w:name="Grid Table 5 Dark Accent 6" w:uiPriority="50"/>
+    <w:lsdException w:name="Grid Table 6 Colorful Accent 6" w:uiPriority="51"/>
+    <w:lsdException w:name="Grid Table 7 Colorful Accent 6" w:uiPriority="52"/>
+    <w:lsdException w:name="List Table 1 Light" w:uiPriority="46"/>
+    <w:lsdException w:name="List Table 2" w:uiPriority="47"/>
+    <w:lsdException w:name="List Table 3" w:uiPriority="48"/>
+    <w:lsdException w:name="List Table 4" w:uiPriority="49"/>
+    <w:lsdException w:name="List Table 5 Dark" w:uiPriority="50"/>
+    <w:lsdException w:name="List Table 6 Colorful" w:uiPriority="51"/>
+    <w:lsdException w:name="List Table 7 Colorful" w:uiPriority="52"/>
+    <w:lsdException w:name="List Table 1 Light Accent 1" w:uiPriority="46"/>
+    <w:lsdException w:name="List Table 2 Accent 1" w:uiPriority="47"/>
+    <w:lsdException w:name="List Table 3 Accent 1" w:uiPriority="48"/>
+    <w:lsdException w:name="List Table 4 Accent 1" w:uiPriority="49"/>
+    <w:lsdException w:name="List Table 5 Dark Accent 1" w:uiPriority="50"/>
+    <w:lsdException w:name="List Table 6 Colorful Accent 1" w:uiPriority="51"/>
+    <w:lsdException w:name="List Table 7 Colorful Accent 1" w:uiPriority="52"/>
+    <w:lsdException w:name="List Table 1 Light Accent 2" w:uiPriority="46"/>
+    <w:lsdException w:name="List Table 2 Accent 2" w:uiPriority="47"/>
+    <w:lsdException w:name="List Table 3 Accent 2" w:uiPriority="48"/>
+    <w:lsdException w:name="List Table 4 Accent 2" w:uiPriority="49"/>
+    <w:lsdException w:name="List Table 5 Dark Accent 2" w:uiPriority="50"/>
+    <w:lsdException w:name="List Table 6 Colorful Accent 2" w:uiPriority="51"/>
+    <w:lsdException w:name="List Table 7 Colorful Accent 2" w:uiPriority="52"/>
+    <w:lsdException w:name="List Table 1 Light Accent 3" w:uiPriority="46"/>
+    <w:lsdException w:name="List Table 2 Accent 3" w:uiPriority="47"/>
+    <w:lsdException w:name="List Table 3 Accent 3" w:uiPriority="48"/>
+    <w:lsdException w:name="List Table 4 Accent 3" w:uiPriority="49"/>
+    <w:lsdException w:name="List Table 5 Dark Accent 3" w:uiPriority="50"/>
+    <w:lsdException w:name="List Table 6 Colorful Accent 3" w:uiPriority="51"/>
+    <w:lsdException w:name="List Table 7 Colorful Accent 3" w:uiPriority="52"/>
+    <w:lsdException w:name="List Table 1 Light Accent 4" w:uiPriority="46"/>
+    <w:lsdException w:name="List Table 2 Accent 4" w:uiPriority="47"/>
+    <w:lsdException w:name="List Table 3 Accent 4" w:uiPriority="48"/>
+    <w:lsdException w:name="List Table 4 Accent 4" w:uiPriority="49"/>
+    <w:lsdException w:name="List Table 5 Dark Accent 4" w:uiPriority="50"/>
+    <w:lsdException w:name="List Table 6 Colorful Accent 4" w:uiPriority="51"/>
+    <w:lsdException w:name="List Table 7 Colorful Accent 4" w:uiPriority="52"/>
+    <w:lsdException w:name="List Table 1 Light Accent 5" w:uiPriority="46"/>
+    <w:lsdException w:name="List Table 2 Accent 5" w:uiPriority="47"/>
+    <w:lsdException w:name="List Table 3 Accent 5" w:uiPriority="48"/>
+    <w:lsdException w:name="List Table 4 Accent 5" w:uiPriority="49"/>
+    <w:lsdException w:name="List Table 5 Dark Accent 5" w:uiPriority="50"/>
+    <w:lsdException w:name="List Table 6 Colorful Accent 5" w:uiPriority="51"/>
+    <w:lsdException w:name="List Table 7 Colorful Accent 5" w:uiPriority="52"/>
+    <w:lsdException w:name="List Table 1 Light Accent 6" w:uiPriority="46"/>
+    <w:lsdException w:name="List Table 2 Accent 6" w:uiPriority="47"/>
+    <w:lsdException w:name="List Table 3 Accent 6" w:uiPriority="48"/>
+    <w:lsdException w:name="List Table 4 Accent 6" w:uiPriority="49"/>
+    <w:lsdException w:name="List Table 5 Dark Accent 6" w:uiPriority="50"/>
+    <w:lsdException w:name="List Table 6 Colorful Accent 6" w:uiPriority="51"/>
+    <w:lsdException w:name="List Table 7 Colorful Accent 6" w:uiPriority="52"/>
+    <w:lsdException w:name="Mention" w:semiHidden="1" w:unhideWhenUsed="1"/>
+    <w:lsdException w:name="Smart Hyperlink" w:semiHidden="1" w:unhideWhenUsed="1"/>
+    <w:lsdException w:name="Hashtag" w:semiHidden="1" w:unhideWhenUsed="1"/>
+    <w:lsdException w:name="Unresolved Mention" w:semiHidden="1" w:unhideWhenUsed="1"/>
+    <w:lsdException w:name="Smart Link" w:semiHidden="1" w:unhideWhenUsed="1"/>
+  </w:latentStyles>
+  <w:style w:type="paragraph" w:default="1" w:styleId="Normal">
+    <w:name w:val="Normal"/>
+    <w:qFormat/>
+  </w:style>
+  <w:style w:type="character" w:default="1" w:styleId="DefaultParagraphFont">
+    <w:name w:val="Default Paragraph Font"/>
+    <w:uiPriority w:val="1"/>
+    <w:semiHidden/>
+    <w:unhideWhenUsed/>
+  </w:style>
+  <w:style w:type="table" w:default="1" w:styleId="TableNormal">
+    <w:name w:val="Normal Table"/>
+    <w:uiPriority w:val="99"/>
+    <w:semiHidden/>
+    <w:unhideWhenUsed/>
+    <w:tblPr>
+      <w:tblInd w:w="0" w:type="dxa"/>
+      <w:tblCellMar>
+        <w:top w:w="0" w:type="dxa"/>
+        <w:left w:w="108" w:type="dxa"/>
+        <w:bottom w:w="0" w:type="dxa"/>
+        <w:right w:w="108" w:type="dxa"/>
+      </w:tblCellMar>
+    </w:tblPr>
+  </w:style>
+  <w:style w:type="numbering" w:default="1" w:styleId="NoList">
+    <w:name w:val="No List"/>
+    <w:uiPriority w:val="99"/>
+    <w:semiHidden/>
+    <w:unhideWhenUsed/>
+  </w:style>
+  <w:style w:type="paragraph" w:customStyle="1" w:styleId="55435E6BD5284034A662BD3CE2AD0CB9">
+    <w:name w:val="55435E6BD5284034A662BD3CE2AD0CB9"/>
+    <w:rsid w:val="00135723"/>
+  </w:style>
+  <w:style w:type="paragraph" w:customStyle="1" w:styleId="5870155FC5BA4AA3943B642E8E93461D">
+    <w:name w:val="5870155FC5BA4AA3943B642E8E93461D"/>
+    <w:rsid w:val="00135723"/>
+  </w:style>
+  <w:style w:type="paragraph" w:customStyle="1" w:styleId="7565F856BB2541A6A883886EBA80CA4C">
+    <w:name w:val="7565F856BB2541A6A883886EBA80CA4C"/>
+    <w:rsid w:val="00135723"/>
+  </w:style>
+  <w:style w:type="paragraph" w:customStyle="1" w:styleId="A1D038CC4D7A4589974D525B341B3C4C">
+    <w:name w:val="A1D038CC4D7A4589974D525B341B3C4C"/>
+    <w:rsid w:val="00135723"/>
+  </w:style>
+  <w:style w:type="paragraph" w:customStyle="1" w:styleId="72DBF7030A26456B9252D5B0D3AC9B5B">
+    <w:name w:val="72DBF7030A26456B9252D5B0D3AC9B5B"/>
+    <w:rsid w:val="00135723"/>
+  </w:style>
+</w:styles>
+</file>
+
+<file path=word/glossary/webSettings.xml><?xml version="1.0" encoding="utf-8"?>
+<w:webSettings xmlns:mc="http://schemas.openxmlformats.org/markup-compatibility/2006" xmlns:r="http://schemas.openxmlformats.org/officeDocument/2006/relationships" xmlns:w="http://schemas.openxmlformats.org/wordprocessingml/2006/main" xmlns:w14="http://schemas.microsoft.com/office/word/2010/wordml" xmlns:w15="http://schemas.microsoft.com/office/word/2012/wordml" xmlns:w16cex="http://schemas.microsoft.com/office/word/2018/wordml/cex" xmlns:w16cid="http://schemas.microsoft.com/office/word/2016/wordml/cid" xmlns:w16="http://schemas.microsoft.com/office/word/2018/wordml" xmlns:w16du="http://schemas.microsoft.com/office/word/2023/wordml/word16du" xmlns:w16sdtdh="http://schemas.microsoft.com/office/word/2020/wordml/sdtdatahash" xmlns:w16se="http://schemas.microsoft.com/office/word/2015/wordml/symex" mc:Ignorable="w14 w15 w16se w16cid w16 w16cex w16sdtdh w16du">
+  <w:optimizeForBrowser/>
+  <w:allowPNG/>
+</w:webSettings>
 </file>
 
 <file path=word/theme/theme1.xml><?xml version="1.0" encoding="utf-8"?>
@@ -6320,4 +8489,35 @@
     </a:ext>
   </a:extLst>
 </a:theme>
+</file>
+
+<file path=customXml/item1.xml><?xml version="1.0" encoding="utf-8"?>
+<CoverPageProperties xmlns="http://schemas.microsoft.com/office/2006/coverPageProps">
+  <PublishDate>2024-10-16T00:00:00</PublishDate>
+  <Abstract/>
+  <CompanyAddress/>
+  <CompanyPhone/>
+  <CompanyFax/>
+  <CompanyEmail/>
+</CoverPageProperties>
+</file>
+
+<file path=customXml/item2.xml><?xml version="1.0" encoding="utf-8"?>
+<b:Sources xmlns:b="http://schemas.openxmlformats.org/officeDocument/2006/bibliography" xmlns="http://schemas.openxmlformats.org/officeDocument/2006/bibliography" SelectedStyle="\APASixthEditionOfficeOnline.xsl" StyleName="APA" Version="6"/>
+</file>
+
+<file path=customXml/itemProps1.xml><?xml version="1.0" encoding="utf-8"?>
+<ds:datastoreItem xmlns:ds="http://schemas.openxmlformats.org/officeDocument/2006/customXml" ds:itemID="{55AF091B-3C7A-41E3-B477-F2FDAA23CFDA}">
+  <ds:schemaRefs>
+    <ds:schemaRef ds:uri="http://schemas.microsoft.com/office/2006/coverPageProps"/>
+  </ds:schemaRefs>
+</ds:datastoreItem>
+</file>
+
+<file path=customXml/itemProps2.xml><?xml version="1.0" encoding="utf-8"?>
+<ds:datastoreItem xmlns:ds="http://schemas.openxmlformats.org/officeDocument/2006/customXml" ds:itemID="{8D250B99-E6B8-473A-B0D8-C6274B66805D}">
+  <ds:schemaRefs>
+    <ds:schemaRef ds:uri="http://schemas.openxmlformats.org/officeDocument/2006/bibliography"/>
+  </ds:schemaRefs>
+</ds:datastoreItem>
 </file>
</xml_diff>